<commit_message>
Finished Pseudo-code for the server
</commit_message>
<xml_diff>
--- a/Design/Design Document.docx
+++ b/Design/Design Document.docx
@@ -213,9 +213,6 @@
                   </w:rPr>
                   <w:alias w:val="Date"/>
                   <w:id w:val="13406932"/>
-                  <w:placeholder>
-                    <w:docPart w:val="E7D722C7FF224CC1B5226CF4F00F2418"/>
-                  </w:placeholder>
                   <w:dataBinding w:prefixMappings="xmlns:ns0='http://schemas.microsoft.com/office/2006/coverPageProps'" w:xpath="/ns0:CoverPageProperties[1]/ns0:PublishDate[1]" w:storeItemID="{55AF091B-3C7A-41E3-B477-F2FDAA23CFDA}"/>
                   <w:date w:fullDate="2013-03-19T00:00:00Z">
                     <w:dateFormat w:val="M/d/yyyy"/>
@@ -659,6 +656,24 @@
         <w:t xml:space="preserve">Here we will be waiting for data to arrive on the socket from the client. Once we receive data we will be using a buffer structure so that we can play back the audio from the client. </w:t>
       </w:r>
     </w:p>
+    <w:p>
+      <w:pPr>
+        <w:rPr>
+          <w:b/>
+        </w:rPr>
+      </w:pPr>
+      <w:r>
+        <w:rPr>
+          <w:b/>
+        </w:rPr>
+        <w:t>File Transfer Selected</w:t>
+      </w:r>
+    </w:p>
+    <w:p>
+      <w:r>
+        <w:t xml:space="preserve">If the client decides they want to download a file we will wait for them to give us a filename and check to make sure that we actually have it. Once this has been checked and passes validation, we will start to read from the file using basic file I/O and send the data read to the socket for the client to read. Once we have sent the data, we will read more from the file and repeat this process until we reach end of file on the audio file. </w:t>
+      </w:r>
+    </w:p>
     <w:p/>
     <w:p/>
     <w:sectPr>
@@ -1296,35 +1311,6 @@
         </w:p>
       </w:docPartBody>
     </w:docPart>
-    <w:docPart>
-      <w:docPartPr>
-        <w:name w:val="A24EFB9F56B942D4B68FFF8E2C51F286"/>
-        <w:category>
-          <w:name w:val="General"/>
-          <w:gallery w:val="placeholder"/>
-        </w:category>
-        <w:types>
-          <w:type w:val="bbPlcHdr"/>
-        </w:types>
-        <w:behaviors>
-          <w:behavior w:val="content"/>
-        </w:behaviors>
-        <w:guid w:val="{E819C5F7-62D7-4FC0-9468-47C37DF9B11F}"/>
-      </w:docPartPr>
-      <w:docPartBody>
-        <w:p>
-          <w:pPr>
-            <w:pStyle w:val="A24EFB9F56B942D4B68FFF8E2C51F286"/>
-          </w:pPr>
-          <w:r>
-            <w:rPr>
-              <w:color w:val="4F81BD" w:themeColor="accent1"/>
-            </w:rPr>
-            <w:t>[Type the author name]</w:t>
-          </w:r>
-        </w:p>
-      </w:docPartBody>
-    </w:docPart>
   </w:docParts>
 </w:glossaryDocument>
 </file>
@@ -1373,6 +1359,7 @@
   </w:compat>
   <w:rsids>
     <w:rsidRoot w:val="00B926F8"/>
+    <w:rsid w:val="007872B3"/>
     <w:rsid w:val="00944C68"/>
     <w:rsid w:val="00AE17B5"/>
     <w:rsid w:val="00B926F8"/>
@@ -1926,7 +1913,7 @@
 </file>
 
 <file path=customXml/itemProps2.xml><?xml version="1.0" encoding="utf-8"?>
-<ds:datastoreItem xmlns:ds="http://schemas.openxmlformats.org/officeDocument/2006/customXml" ds:itemID="{972D6CD8-E310-4512-9D6E-AE67A7374472}">
+<ds:datastoreItem xmlns:ds="http://schemas.openxmlformats.org/officeDocument/2006/customXml" ds:itemID="{8ED08846-7F46-40A7-8F88-7AF2E66890B0}">
   <ds:schemaRefs>
     <ds:schemaRef ds:uri="http://schemas.openxmlformats.org/officeDocument/2006/bibliography"/>
   </ds:schemaRefs>

</xml_diff>

<commit_message>
Added the multicast flowchat pseudo code to the document.
</commit_message>
<xml_diff>
--- a/Design/Design Document.docx
+++ b/Design/Design Document.docx
@@ -1,6 +1,6 @@
 
 <file path=word/document.xml><?xml version="1.0" encoding="utf-8"?>
-<w:document xmlns:ve="http://schemas.openxmlformats.org/markup-compatibility/2006" xmlns:o="urn:schemas-microsoft-com:office:office" xmlns:r="http://schemas.openxmlformats.org/officeDocument/2006/relationships" xmlns:m="http://schemas.openxmlformats.org/officeDocument/2006/math" xmlns:v="urn:schemas-microsoft-com:vml" xmlns:wp="http://schemas.openxmlformats.org/drawingml/2006/wordprocessingDrawing" xmlns:w10="urn:schemas-microsoft-com:office:word" xmlns:w="http://schemas.openxmlformats.org/wordprocessingml/2006/main" xmlns:wne="http://schemas.microsoft.com/office/word/2006/wordml">
+<w:document xmlns:wpc="http://schemas.microsoft.com/office/word/2010/wordprocessingCanvas" xmlns:mc="http://schemas.openxmlformats.org/markup-compatibility/2006" xmlns:o="urn:schemas-microsoft-com:office:office" xmlns:r="http://schemas.openxmlformats.org/officeDocument/2006/relationships" xmlns:m="http://schemas.openxmlformats.org/officeDocument/2006/math" xmlns:v="urn:schemas-microsoft-com:vml" xmlns:wp14="http://schemas.microsoft.com/office/word/2010/wordprocessingDrawing" xmlns:wp="http://schemas.openxmlformats.org/drawingml/2006/wordprocessingDrawing" xmlns:w10="urn:schemas-microsoft-com:office:word" xmlns:w="http://schemas.openxmlformats.org/wordprocessingml/2006/main" xmlns:w14="http://schemas.microsoft.com/office/word/2010/wordml" xmlns:wpg="http://schemas.microsoft.com/office/word/2010/wordprocessingGroup" xmlns:wpi="http://schemas.microsoft.com/office/word/2010/wordprocessingInk" xmlns:wne="http://schemas.microsoft.com/office/word/2006/wordml" xmlns:wps="http://schemas.microsoft.com/office/word/2010/wordprocessingShape" mc:Ignorable="w14 wp14">
   <w:body>
     <w:sdt>
       <w:sdtPr>
@@ -26,7 +26,7 @@
             <w:tblBorders>
               <w:left w:val="single" w:sz="18" w:space="0" w:color="4F81BD" w:themeColor="accent1"/>
             </w:tblBorders>
-            <w:tblLook w:val="04A0"/>
+            <w:tblLook w:val="04A0" w:firstRow="1" w:lastRow="0" w:firstColumn="1" w:lastColumn="0" w:noHBand="0" w:noVBand="1"/>
           </w:tblPr>
           <w:tblGrid>
             <w:gridCol w:w="7672"/>
@@ -45,6 +45,7 @@
                 <w:dataBinding w:prefixMappings="xmlns:ns0='http://schemas.openxmlformats.org/officeDocument/2006/extended-properties'" w:xpath="/ns0:Properties[1]/ns0:Company[1]" w:storeItemID="{6668398D-A668-4E3E-A5EB-62B293D839F1}"/>
                 <w:text/>
               </w:sdtPr>
+              <w:sdtEndPr/>
               <w:sdtContent>
                 <w:tc>
                   <w:tcPr>
@@ -101,6 +102,7 @@
                   <w:dataBinding w:prefixMappings="xmlns:ns0='http://schemas.openxmlformats.org/package/2006/metadata/core-properties' xmlns:ns1='http://purl.org/dc/elements/1.1/'" w:xpath="/ns0:coreProperties[1]/ns1:title[1]" w:storeItemID="{6C3C8BC8-F283-45AE-878A-BAB7291924A1}"/>
                   <w:text/>
                 </w:sdtPr>
+                <w:sdtEndPr/>
                 <w:sdtContent>
                   <w:p>
                     <w:pPr>
@@ -154,7 +156,7 @@
           <w:tblPr>
             <w:tblpPr w:leftFromText="187" w:rightFromText="187" w:horzAnchor="margin" w:tblpXSpec="center" w:tblpYSpec="bottom"/>
             <w:tblW w:w="4000" w:type="pct"/>
-            <w:tblLook w:val="04A0"/>
+            <w:tblLook w:val="04A0" w:firstRow="1" w:lastRow="0" w:firstColumn="1" w:lastColumn="0" w:noHBand="0" w:noVBand="1"/>
           </w:tblPr>
           <w:tblGrid>
             <w:gridCol w:w="7672"/>
@@ -177,12 +179,10 @@
                   </w:rPr>
                   <w:alias w:val="Author"/>
                   <w:id w:val="13406928"/>
-                  <w:placeholder>
-                    <w:docPart w:val="A24EFB9F56B942D4B68FFF8E2C51F286"/>
-                  </w:placeholder>
                   <w:dataBinding w:prefixMappings="xmlns:ns0='http://schemas.openxmlformats.org/package/2006/metadata/core-properties' xmlns:ns1='http://purl.org/dc/elements/1.1/'" w:xpath="/ns0:coreProperties[1]/ns1:creator[1]" w:storeItemID="{6C3C8BC8-F283-45AE-878A-BAB7291924A1}"/>
                   <w:text/>
                 </w:sdtPr>
+                <w:sdtEndPr/>
                 <w:sdtContent>
                   <w:p>
                     <w:pPr>
@@ -221,6 +221,7 @@
                     <w:calendar w:val="gregorian"/>
                   </w:date>
                 </w:sdtPr>
+                <w:sdtEndPr/>
                 <w:sdtContent>
                   <w:p>
                     <w:pPr>
@@ -279,6 +280,7 @@
           <w:docPartUnique/>
         </w:docPartObj>
       </w:sdtPr>
+      <w:sdtEndPr/>
       <w:sdtContent>
         <w:p>
           <w:pPr>
@@ -295,7 +297,9 @@
               <w:tab w:val="right" w:leader="dot" w:pos="9350"/>
             </w:tabs>
             <w:rPr>
+              <w:rFonts w:eastAsiaTheme="minorEastAsia"/>
               <w:noProof/>
+              <w:lang w:val="en-CA" w:eastAsia="en-CA"/>
             </w:rPr>
           </w:pPr>
           <w:r>
@@ -307,12 +311,82 @@
           <w:r>
             <w:fldChar w:fldCharType="separate"/>
           </w:r>
-          <w:hyperlink w:anchor="_Toc348925537" w:history="1">
+          <w:hyperlink w:anchor="_Toc351674311" w:history="1">
             <w:r>
               <w:rPr>
                 <w:rStyle w:val="Hyperlink"/>
                 <w:noProof/>
               </w:rPr>
+              <w:t>Server</w:t>
+            </w:r>
+            <w:r>
+              <w:rPr>
+                <w:noProof/>
+                <w:webHidden/>
+              </w:rPr>
+              <w:tab/>
+            </w:r>
+            <w:r>
+              <w:rPr>
+                <w:noProof/>
+                <w:webHidden/>
+              </w:rPr>
+              <w:fldChar w:fldCharType="begin"/>
+            </w:r>
+            <w:r>
+              <w:rPr>
+                <w:noProof/>
+                <w:webHidden/>
+              </w:rPr>
+              <w:instrText xml:space="preserve"> PAGEREF _Toc351674311 \h </w:instrText>
+            </w:r>
+            <w:r>
+              <w:rPr>
+                <w:noProof/>
+                <w:webHidden/>
+              </w:rPr>
+            </w:r>
+            <w:r>
+              <w:rPr>
+                <w:noProof/>
+                <w:webHidden/>
+              </w:rPr>
+              <w:fldChar w:fldCharType="separate"/>
+            </w:r>
+            <w:r>
+              <w:rPr>
+                <w:noProof/>
+                <w:webHidden/>
+              </w:rPr>
+              <w:t>3</w:t>
+            </w:r>
+            <w:r>
+              <w:rPr>
+                <w:noProof/>
+                <w:webHidden/>
+              </w:rPr>
+              <w:fldChar w:fldCharType="end"/>
+            </w:r>
+          </w:hyperlink>
+        </w:p>
+        <w:p>
+          <w:pPr>
+            <w:pStyle w:val="TOC3"/>
+            <w:tabs>
+              <w:tab w:val="right" w:leader="dot" w:pos="9350"/>
+            </w:tabs>
+            <w:rPr>
+              <w:rFonts w:eastAsiaTheme="minorEastAsia"/>
+              <w:noProof/>
+              <w:lang w:val="en-CA" w:eastAsia="en-CA"/>
+            </w:rPr>
+          </w:pPr>
+          <w:hyperlink w:anchor="_Toc351674312" w:history="1">
+            <w:r>
+              <w:rPr>
+                <w:rStyle w:val="Hyperlink"/>
+                <w:noProof/>
+              </w:rPr>
               <w:t>State Machine</w:t>
             </w:r>
             <w:r>
@@ -334,7 +408,7 @@
                 <w:noProof/>
                 <w:webHidden/>
               </w:rPr>
-              <w:instrText xml:space="preserve"> PAGEREF _Toc348925537 \h </w:instrText>
+              <w:instrText xml:space="preserve"> PAGEREF _Toc351674312 \h </w:instrText>
             </w:r>
             <w:r>
               <w:rPr>
@@ -355,6 +429,76 @@
                 <w:webHidden/>
               </w:rPr>
               <w:t>3</w:t>
+            </w:r>
+            <w:r>
+              <w:rPr>
+                <w:noProof/>
+                <w:webHidden/>
+              </w:rPr>
+              <w:fldChar w:fldCharType="end"/>
+            </w:r>
+          </w:hyperlink>
+        </w:p>
+        <w:p>
+          <w:pPr>
+            <w:pStyle w:val="TOC3"/>
+            <w:tabs>
+              <w:tab w:val="right" w:leader="dot" w:pos="9350"/>
+            </w:tabs>
+            <w:rPr>
+              <w:rFonts w:eastAsiaTheme="minorEastAsia"/>
+              <w:noProof/>
+              <w:lang w:val="en-CA" w:eastAsia="en-CA"/>
+            </w:rPr>
+          </w:pPr>
+          <w:hyperlink w:anchor="_Toc351674313" w:history="1">
+            <w:r>
+              <w:rPr>
+                <w:rStyle w:val="Hyperlink"/>
+                <w:noProof/>
+              </w:rPr>
+              <w:t>Pseudo Code</w:t>
+            </w:r>
+            <w:r>
+              <w:rPr>
+                <w:noProof/>
+                <w:webHidden/>
+              </w:rPr>
+              <w:tab/>
+            </w:r>
+            <w:r>
+              <w:rPr>
+                <w:noProof/>
+                <w:webHidden/>
+              </w:rPr>
+              <w:fldChar w:fldCharType="begin"/>
+            </w:r>
+            <w:r>
+              <w:rPr>
+                <w:noProof/>
+                <w:webHidden/>
+              </w:rPr>
+              <w:instrText xml:space="preserve"> PAGEREF _Toc351674313 \h </w:instrText>
+            </w:r>
+            <w:r>
+              <w:rPr>
+                <w:noProof/>
+                <w:webHidden/>
+              </w:rPr>
+            </w:r>
+            <w:r>
+              <w:rPr>
+                <w:noProof/>
+                <w:webHidden/>
+              </w:rPr>
+              <w:fldChar w:fldCharType="separate"/>
+            </w:r>
+            <w:r>
+              <w:rPr>
+                <w:noProof/>
+                <w:webHidden/>
+              </w:rPr>
+              <w:t>4</w:t>
             </w:r>
             <w:r>
               <w:rPr>
@@ -372,15 +516,157 @@
               <w:tab w:val="right" w:leader="dot" w:pos="9350"/>
             </w:tabs>
             <w:rPr>
+              <w:rFonts w:eastAsiaTheme="minorEastAsia"/>
               <w:noProof/>
+              <w:lang w:val="en-CA" w:eastAsia="en-CA"/>
             </w:rPr>
           </w:pPr>
-          <w:hyperlink w:anchor="_Toc348925538" w:history="1">
+          <w:hyperlink w:anchor="_Toc351674314" w:history="1">
             <w:r>
               <w:rPr>
                 <w:rStyle w:val="Hyperlink"/>
                 <w:noProof/>
               </w:rPr>
+              <w:t>Multicast Set Up</w:t>
+            </w:r>
+            <w:r>
+              <w:rPr>
+                <w:noProof/>
+                <w:webHidden/>
+              </w:rPr>
+              <w:tab/>
+            </w:r>
+            <w:r>
+              <w:rPr>
+                <w:noProof/>
+                <w:webHidden/>
+              </w:rPr>
+              <w:fldChar w:fldCharType="begin"/>
+            </w:r>
+            <w:r>
+              <w:rPr>
+                <w:noProof/>
+                <w:webHidden/>
+              </w:rPr>
+              <w:instrText xml:space="preserve"> PAGEREF _Toc351674314 \h </w:instrText>
+            </w:r>
+            <w:r>
+              <w:rPr>
+                <w:noProof/>
+                <w:webHidden/>
+              </w:rPr>
+            </w:r>
+            <w:r>
+              <w:rPr>
+                <w:noProof/>
+                <w:webHidden/>
+              </w:rPr>
+              <w:fldChar w:fldCharType="separate"/>
+            </w:r>
+            <w:r>
+              <w:rPr>
+                <w:noProof/>
+                <w:webHidden/>
+              </w:rPr>
+              <w:t>6</w:t>
+            </w:r>
+            <w:r>
+              <w:rPr>
+                <w:noProof/>
+                <w:webHidden/>
+              </w:rPr>
+              <w:fldChar w:fldCharType="end"/>
+            </w:r>
+          </w:hyperlink>
+        </w:p>
+        <w:p>
+          <w:pPr>
+            <w:pStyle w:val="TOC3"/>
+            <w:tabs>
+              <w:tab w:val="right" w:leader="dot" w:pos="9350"/>
+            </w:tabs>
+            <w:rPr>
+              <w:rFonts w:eastAsiaTheme="minorEastAsia"/>
+              <w:noProof/>
+              <w:lang w:val="en-CA" w:eastAsia="en-CA"/>
+            </w:rPr>
+          </w:pPr>
+          <w:hyperlink w:anchor="_Toc351674315" w:history="1">
+            <w:r>
+              <w:rPr>
+                <w:rStyle w:val="Hyperlink"/>
+                <w:noProof/>
+              </w:rPr>
+              <w:t>State Machine</w:t>
+            </w:r>
+            <w:r>
+              <w:rPr>
+                <w:noProof/>
+                <w:webHidden/>
+              </w:rPr>
+              <w:tab/>
+            </w:r>
+            <w:r>
+              <w:rPr>
+                <w:noProof/>
+                <w:webHidden/>
+              </w:rPr>
+              <w:fldChar w:fldCharType="begin"/>
+            </w:r>
+            <w:r>
+              <w:rPr>
+                <w:noProof/>
+                <w:webHidden/>
+              </w:rPr>
+              <w:instrText xml:space="preserve"> PAGEREF _Toc351674315 \h </w:instrText>
+            </w:r>
+            <w:r>
+              <w:rPr>
+                <w:noProof/>
+                <w:webHidden/>
+              </w:rPr>
+            </w:r>
+            <w:r>
+              <w:rPr>
+                <w:noProof/>
+                <w:webHidden/>
+              </w:rPr>
+              <w:fldChar w:fldCharType="separate"/>
+            </w:r>
+            <w:r>
+              <w:rPr>
+                <w:noProof/>
+                <w:webHidden/>
+              </w:rPr>
+              <w:t>6</w:t>
+            </w:r>
+            <w:r>
+              <w:rPr>
+                <w:noProof/>
+                <w:webHidden/>
+              </w:rPr>
+              <w:fldChar w:fldCharType="end"/>
+            </w:r>
+          </w:hyperlink>
+        </w:p>
+        <w:p>
+          <w:pPr>
+            <w:pStyle w:val="TOC3"/>
+            <w:tabs>
+              <w:tab w:val="right" w:leader="dot" w:pos="9350"/>
+            </w:tabs>
+            <w:rPr>
+              <w:rFonts w:eastAsiaTheme="minorEastAsia"/>
+              <w:noProof/>
+              <w:lang w:val="en-CA" w:eastAsia="en-CA"/>
+            </w:rPr>
+          </w:pPr>
+          <w:hyperlink w:anchor="_Toc351674316" w:history="1">
+            <w:r>
+              <w:rPr>
+                <w:rStyle w:val="Hyperlink"/>
+                <w:noProof/>
+              </w:rPr>
               <w:t>Pseudo Code</w:t>
             </w:r>
             <w:r>
@@ -402,7 +688,7 @@
                 <w:noProof/>
                 <w:webHidden/>
               </w:rPr>
-              <w:instrText xml:space="preserve"> PAGEREF _Toc348925538 \h </w:instrText>
+              <w:instrText xml:space="preserve"> PAGEREF _Toc351674316 \h </w:instrText>
             </w:r>
             <w:r>
               <w:rPr>
@@ -422,7 +708,7 @@
                 <w:noProof/>
                 <w:webHidden/>
               </w:rPr>
-              <w:t>4</w:t>
+              <w:t>7</w:t>
             </w:r>
             <w:r>
               <w:rPr>
@@ -453,156 +739,1126 @@
           <w:szCs w:val="40"/>
         </w:rPr>
       </w:pPr>
-      <w:bookmarkStart w:id="0" w:name="_Toc348925537"/>
+      <w:bookmarkStart w:id="0" w:name="_Toc351674311"/>
       <w:r>
         <w:rPr>
           <w:sz w:val="40"/>
           <w:szCs w:val="40"/>
         </w:rPr>
         <w:lastRenderedPageBreak/>
-        <w:t>State Machine</w:t>
+        <w:t>Server</w:t>
       </w:r>
       <w:bookmarkEnd w:id="0"/>
-    </w:p>
-    <w:p/>
-    <w:p>
-      <w:pPr>
-        <w:pStyle w:val="Heading2"/>
+      <w:r>
         <w:rPr>
           <w:sz w:val="40"/>
           <w:szCs w:val="40"/>
         </w:rPr>
-      </w:pPr>
+        <w:t xml:space="preserve"> </w:t>
+      </w:r>
+    </w:p>
+    <w:p>
+      <w:pPr>
+        <w:pStyle w:val="Heading3"/>
+        <w:rPr>
+          <w:sz w:val="28"/>
+          <w:szCs w:val="28"/>
+        </w:rPr>
+      </w:pPr>
+      <w:bookmarkStart w:id="1" w:name="_Toc351674312"/>
+      <w:r>
+        <w:rPr>
+          <w:sz w:val="28"/>
+          <w:szCs w:val="28"/>
+        </w:rPr>
+        <w:t>State Machine</w:t>
+      </w:r>
+      <w:bookmarkEnd w:id="1"/>
+    </w:p>
+    <w:p>
+      <w:r>
+        <w:object w:dxaOrig="11286" w:dyaOrig="13893">
+          <v:shapetype id="_x0000_t75" coordsize="21600,21600" o:spt="75" o:preferrelative="t" path="m@4@5l@4@11@9@11@9@5xe" filled="f" stroked="f">
+            <v:stroke joinstyle="miter"/>
+            <v:formulas>
+              <v:f eqn="if lineDrawn pixelLineWidth 0"/>
+              <v:f eqn="sum @0 1 0"/>
+              <v:f eqn="sum 0 0 @1"/>
+              <v:f eqn="prod @2 1 2"/>
+              <v:f eqn="prod @3 21600 pixelWidth"/>
+              <v:f eqn="prod @3 21600 pixelHeight"/>
+              <v:f eqn="sum @0 0 1"/>
+              <v:f eqn="prod @6 1 2"/>
+              <v:f eqn="prod @7 21600 pixelWidth"/>
+              <v:f eqn="sum @8 21600 0"/>
+              <v:f eqn="prod @7 21600 pixelHeight"/>
+              <v:f eqn="sum @10 21600 0"/>
+            </v:formulas>
+            <v:path o:extrusionok="f" gradientshapeok="t" o:connecttype="rect"/>
+            <o:lock v:ext="edit" aspectratio="t"/>
+          </v:shapetype>
+          <v:shape id="_x0000_i1026" type="#_x0000_t75" style="width:369.2pt;height:454.6pt" o:ole="">
+            <v:imagedata r:id="rId10" o:title=""/>
+          </v:shape>
+          <o:OLEObject Type="Embed" ProgID="Visio.Drawing.11" ShapeID="_x0000_i1026" DrawAspect="Content" ObjectID="_1425416187" r:id="rId11"/>
+        </w:object>
+      </w:r>
+    </w:p>
+    <w:p>
+      <w:pPr>
+        <w:rPr>
+          <w:rStyle w:val="Heading3Char"/>
+          <w:sz w:val="28"/>
+          <w:szCs w:val="28"/>
+        </w:rPr>
+      </w:pPr>
+      <w:bookmarkStart w:id="2" w:name="_Toc351674313"/>
+    </w:p>
+    <w:p>
+      <w:pPr>
+        <w:rPr>
+          <w:rStyle w:val="Heading3Char"/>
+          <w:sz w:val="28"/>
+          <w:szCs w:val="28"/>
+        </w:rPr>
+      </w:pPr>
+    </w:p>
+    <w:p>
+      <w:pPr>
+        <w:rPr>
+          <w:rStyle w:val="Heading3Char"/>
+          <w:sz w:val="28"/>
+          <w:szCs w:val="28"/>
+        </w:rPr>
+      </w:pPr>
+    </w:p>
+    <w:p>
+      <w:pPr>
+        <w:rPr>
+          <w:rStyle w:val="Heading3Char"/>
+          <w:sz w:val="28"/>
+          <w:szCs w:val="28"/>
+        </w:rPr>
+      </w:pPr>
+    </w:p>
+    <w:p>
+      <w:bookmarkStart w:id="3" w:name="_GoBack"/>
+      <w:bookmarkEnd w:id="3"/>
+      <w:r>
+        <w:rPr>
+          <w:rStyle w:val="Heading3Char"/>
+          <w:sz w:val="28"/>
+          <w:szCs w:val="28"/>
+        </w:rPr>
+        <w:lastRenderedPageBreak/>
+        <w:t>Pseudo Code</w:t>
+      </w:r>
+      <w:bookmarkEnd w:id="2"/>
+    </w:p>
+    <w:p>
+      <w:pPr>
+        <w:rPr>
+          <w:b/>
+        </w:rPr>
+      </w:pPr>
+      <w:r>
+        <w:rPr>
+          <w:b/>
+        </w:rPr>
+        <w:t xml:space="preserve">Set up </w:t>
+      </w:r>
+      <w:r>
+        <w:rPr>
+          <w:b/>
+        </w:rPr>
+        <w:t>UDP Settings</w:t>
+      </w:r>
+      <w:r>
+        <w:rPr>
+          <w:b/>
+        </w:rPr>
+        <w:t>:</w:t>
+      </w:r>
+    </w:p>
+    <w:p>
+      <w:r>
+        <w:t>To set up the server for the Multicasting we will firstly need to initialize winsock so that our socket calls will work as they should. Once this is done, we can now create our data gram socket.  Next, we will want to set the Multicast Address (hardcoded for now), and the Port(hardcoded for now) so that we can send data to the clients via the multicast address.  We now need to set the Multicast Interval setting so we know how long to wait before sending more data. (We will need to do some testing to find an optimal value.) Now, set the time to live setting for the multicast (how many router jumps are made). Essentially this should be no greater than two. Once we have these settings applied we can now bind the socket and make sure to allow for any hosts to connect on any port. We are now ready to join the multicast server.</w:t>
+      </w:r>
+    </w:p>
+    <w:p>
+      <w:pPr>
+        <w:rPr>
+          <w:b/>
+        </w:rPr>
+      </w:pPr>
+      <w:r>
+        <w:rPr>
+          <w:b/>
+        </w:rPr>
+        <w:t>Joining the Multicast Server</w:t>
+      </w:r>
+    </w:p>
+    <w:p>
+      <w:r>
+        <w:t>Here all we need to do is make sure to set our multicast address to the once specified earlier and allow any others to join as well. Now we just set the socket options to finalize that we are being added to the multicast address. Once this is complete we are a part of the multicast group, but we still need to disable loopback so we aren't getting our own messages that we are sending to the clients. After, the loopback has been disabled we will want to set our destination addres</w:t>
+      </w:r>
+      <w:r>
+        <w:t>s</w:t>
+      </w:r>
+      <w:r>
+        <w:t xml:space="preserve"> to the Multicast address so that it will be broadcasted to others in the group. We are now ready to send data.</w:t>
+      </w:r>
+    </w:p>
+    <w:p>
+      <w:pPr>
+        <w:rPr>
+          <w:b/>
+        </w:rPr>
+      </w:pPr>
+      <w:r>
+        <w:rPr>
+          <w:b/>
+        </w:rPr>
+        <w:t>Reading/Sending File</w:t>
+      </w:r>
+    </w:p>
+    <w:p>
+      <w:r>
+        <w:t xml:space="preserve">Here we will be using basic File I/O.  We will open the first audio file in our list and start to read from it. Once we have read data from the file </w:t>
+      </w:r>
+      <w:r>
+        <w:rPr>
+          <w:b/>
+        </w:rPr>
+        <w:t>(Specified later)</w:t>
+      </w:r>
+      <w:r>
+        <w:rPr>
+          <w:b/>
+        </w:rPr>
+        <w:t xml:space="preserve"> </w:t>
+      </w:r>
+      <w:r>
+        <w:t>will send it to our multicast group, wait the amount of time specified by the interval and repeat this process.</w:t>
+      </w:r>
+    </w:p>
+    <w:p>
+      <w:pPr>
+        <w:rPr>
+          <w:b/>
+        </w:rPr>
+      </w:pPr>
+      <w:r>
+        <w:rPr>
+          <w:b/>
+        </w:rPr>
+        <w:t>Setting up TCP Settings</w:t>
+      </w:r>
+    </w:p>
+    <w:p>
+      <w:r>
+        <w:t xml:space="preserve">At the same time as the Multicast settings are being applied, we will have to set up a TCP connection for peer to peer data </w:t>
+      </w:r>
+      <w:r>
+        <w:t>transferring</w:t>
+      </w:r>
+      <w:r>
+        <w:t xml:space="preserve">. Firstly, we need to create a listen socket and listen for incoming connections from clients. We need to make sure that we set our socket to be able to listen for any hostname, and also specify the port we will be listening on.  </w:t>
+      </w:r>
+    </w:p>
+    <w:p>
+      <w:pPr>
+        <w:rPr>
+          <w:b/>
+        </w:rPr>
+      </w:pPr>
+      <w:r>
+        <w:rPr>
+          <w:b/>
+        </w:rPr>
+        <w:t>Wait for TCP Connections</w:t>
+      </w:r>
+    </w:p>
+    <w:p>
+      <w:r>
+        <w:t xml:space="preserve">Once these two things are done we can now bind the socket and start listening for connections. Once a client connection is </w:t>
+      </w:r>
+      <w:r>
+        <w:t>received</w:t>
+      </w:r>
+      <w:r>
+        <w:t xml:space="preserve"> we will create a new socket and the client will be dealt with elsewhere so we can listen for more clients.</w:t>
+      </w:r>
+    </w:p>
+    <w:p/>
+    <w:p>
+      <w:pPr>
+        <w:rPr>
+          <w:b/>
+        </w:rPr>
+      </w:pPr>
+    </w:p>
+    <w:p>
+      <w:pPr>
+        <w:rPr>
+          <w:b/>
+        </w:rPr>
+      </w:pPr>
+    </w:p>
+    <w:p>
+      <w:pPr>
+        <w:rPr>
+          <w:b/>
+        </w:rPr>
+      </w:pPr>
+      <w:r>
+        <w:rPr>
+          <w:b/>
+        </w:rPr>
+        <w:t>Process Request from Client</w:t>
+      </w:r>
+    </w:p>
+    <w:p>
+      <w:r>
+        <w:t xml:space="preserve">Once we have established a connection with the client we will wait for a command from them. This may be in the form on a number (to be determined) but in any case this command will tell us what the client wants to do. Once we have </w:t>
+      </w:r>
+      <w:r>
+        <w:t>received</w:t>
+      </w:r>
+      <w:r>
+        <w:t xml:space="preserve"> the request we will do one of two things: a file transfer or a microphone session. </w:t>
+      </w:r>
+    </w:p>
+    <w:p>
+      <w:pPr>
+        <w:rPr>
+          <w:b/>
+        </w:rPr>
+      </w:pPr>
+      <w:r>
+        <w:rPr>
+          <w:b/>
+        </w:rPr>
+        <w:t>Microphone Session Selected</w:t>
+      </w:r>
+    </w:p>
+    <w:p>
+      <w:r>
+        <w:t>If the client selects a microphone session we will need to repeat the steps in creating a UDP socket but this time we won't be joining a multicast, we will just be going for a peer to peer connection (not really in UDP).</w:t>
+      </w:r>
+    </w:p>
+    <w:p>
+      <w:pPr>
+        <w:rPr>
+          <w:b/>
+        </w:rPr>
+      </w:pPr>
+      <w:r>
+        <w:rPr>
+          <w:b/>
+        </w:rPr>
+        <w:t>Monitor for data from client/Process data</w:t>
+      </w:r>
+    </w:p>
+    <w:p>
+      <w:r>
+        <w:t xml:space="preserve">Here we will be waiting for data to arrive on the socket from the client. Once we receive data we will be using a buffer structure so that we can play back the audio from the client. </w:t>
+      </w:r>
+    </w:p>
+    <w:p>
+      <w:pPr>
+        <w:rPr>
+          <w:b/>
+        </w:rPr>
+      </w:pPr>
+      <w:r>
+        <w:rPr>
+          <w:b/>
+        </w:rPr>
+        <w:t>File Transfer Selected</w:t>
+      </w:r>
+    </w:p>
+    <w:p>
+      <w:r>
+        <w:t xml:space="preserve">If the client decides they want to download a file we will wait for them to give us a filename and check to make sure that we actually have it. Once this has been checked and passes validation, we will start to read from the file using basic file I/O and send the data read to the socket for the client to read. Once we have sent the data, we will read more from the file and repeat this process until we reach end of file on the audio file. </w:t>
+      </w:r>
+    </w:p>
+    <w:p>
       <w:r>
         <w:br w:type="page"/>
       </w:r>
-      <w:bookmarkStart w:id="1" w:name="_Toc348925538"/>
-      <w:r>
+    </w:p>
+    <w:p>
+      <w:pPr>
+        <w:pStyle w:val="Heading2"/>
         <w:rPr>
           <w:sz w:val="40"/>
           <w:szCs w:val="40"/>
         </w:rPr>
+      </w:pPr>
+      <w:bookmarkStart w:id="4" w:name="_Toc351674314"/>
+      <w:r>
+        <w:rPr>
+          <w:sz w:val="40"/>
+          <w:szCs w:val="40"/>
+        </w:rPr>
+        <w:lastRenderedPageBreak/>
+        <w:t>Multicast Set Up</w:t>
+      </w:r>
+      <w:bookmarkEnd w:id="4"/>
+    </w:p>
+    <w:p>
+      <w:pPr>
+        <w:pStyle w:val="Heading3"/>
+        <w:rPr>
+          <w:sz w:val="28"/>
+          <w:szCs w:val="28"/>
+        </w:rPr>
+      </w:pPr>
+      <w:bookmarkStart w:id="5" w:name="_Toc351674315"/>
+      <w:r>
+        <w:rPr>
+          <w:sz w:val="28"/>
+          <w:szCs w:val="28"/>
+        </w:rPr>
+        <w:t>State Machine</w:t>
+      </w:r>
+      <w:bookmarkEnd w:id="5"/>
+    </w:p>
+    <w:p/>
+    <w:p>
+      <w:r>
+        <w:object w:dxaOrig="12001" w:dyaOrig="15166">
+          <v:shape id="_x0000_i1025" type="#_x0000_t75" style="width:416.1pt;height:526.6pt" o:ole="">
+            <v:imagedata r:id="rId12" o:title=""/>
+          </v:shape>
+          <o:OLEObject Type="Embed" ProgID="Visio.Drawing.11" ShapeID="_x0000_i1025" DrawAspect="Content" ObjectID="_1425416188" r:id="rId13"/>
+        </w:object>
+      </w:r>
+    </w:p>
+    <w:p>
+      <w:r>
+        <w:br w:type="page"/>
+      </w:r>
+    </w:p>
+    <w:p>
+      <w:pPr>
+        <w:pStyle w:val="Heading3"/>
+        <w:rPr>
+          <w:sz w:val="28"/>
+          <w:szCs w:val="28"/>
+        </w:rPr>
+      </w:pPr>
+      <w:bookmarkStart w:id="6" w:name="_Toc351674316"/>
+      <w:r>
+        <w:rPr>
+          <w:sz w:val="28"/>
+          <w:szCs w:val="28"/>
+        </w:rPr>
         <w:lastRenderedPageBreak/>
         <w:t>Pseudo Code</w:t>
       </w:r>
-      <w:bookmarkEnd w:id="1"/>
-    </w:p>
-    <w:p>
-      <w:pPr>
-        <w:pStyle w:val="Heading2"/>
-      </w:pPr>
-      <w:r>
-        <w:t>Sever:</w:t>
-      </w:r>
-    </w:p>
-    <w:p>
-      <w:pPr>
-        <w:rPr>
-          <w:b/>
-        </w:rPr>
-      </w:pPr>
-      <w:r>
-        <w:rPr>
-          <w:b/>
-        </w:rPr>
-        <w:t>Set up UDP  Settings:</w:t>
-      </w:r>
-    </w:p>
-    <w:p>
-      <w:r>
-        <w:t>To set up the server for the Multicasting we will firstly need to initialize winsock so that our socket calls will work as they should. Once this is done, we can now create our data gram socket.  Next, we will want to set the Multicast Address (hardcoded for now), and the Port(hardcoded for now) so that we can send data to the clients via the multicast address.  We now need to set the Multicast Interval setting so we know how long to wait before sending more data. (We will need to do some testing to find an optimal value.) Now, set the time to live setting for the multicast (how many router jumps are made). Essentially this should be no greater than two. Once we have these settings applied we can now bind the socket and make sure to allow for any hosts to connect on any port. We are now ready to join the multicast server.</w:t>
-      </w:r>
-    </w:p>
-    <w:p>
-      <w:pPr>
-        <w:rPr>
-          <w:b/>
-        </w:rPr>
-      </w:pPr>
-      <w:r>
-        <w:rPr>
-          <w:b/>
-        </w:rPr>
-        <w:t>Joining the Multicast Server</w:t>
-      </w:r>
-    </w:p>
-    <w:p>
-      <w:r>
-        <w:t>Here all we need to do is make sure to set our multicast address to the once specified earlier and allow any others to join as well. Now we just set the socket options to finalize that we are being added to the multicast address. Once this is complete we are a part of the multicast group, but we still need to disable loopback so we aren't getting our own messages that we are sending to the clients. After, the loopback has been disabled we will want to set our destination addres to the Multicast address so that it will be broadcasted to others in the group. We are now ready to send data.</w:t>
-      </w:r>
-    </w:p>
-    <w:p>
-      <w:pPr>
-        <w:rPr>
-          <w:b/>
-        </w:rPr>
-      </w:pPr>
-      <w:r>
-        <w:rPr>
-          <w:b/>
-        </w:rPr>
-        <w:t>Reading/Sending File</w:t>
-      </w:r>
-    </w:p>
-    <w:p>
-      <w:r>
-        <w:t xml:space="preserve">Here we will be using basic File I/O.  We will open the first audio file in our list and start to read from it. Once we have read data from the file </w:t>
-      </w:r>
-      <w:r>
-        <w:rPr>
-          <w:b/>
-        </w:rPr>
-        <w:t>(Specified later)</w:t>
-      </w:r>
-      <w:r>
-        <w:rPr>
-          <w:b/>
-        </w:rPr>
-        <w:t xml:space="preserve"> </w:t>
-      </w:r>
-      <w:r>
-        <w:t>will send it to our multicast group, wait the amount of time specified by the interval and repeat this process.</w:t>
-      </w:r>
-    </w:p>
-    <w:p>
-      <w:pPr>
-        <w:rPr>
-          <w:b/>
-        </w:rPr>
-      </w:pPr>
-      <w:r>
-        <w:rPr>
-          <w:b/>
-        </w:rPr>
-        <w:t>Setting up TCP Settings</w:t>
-      </w:r>
-    </w:p>
-    <w:p>
-      <w:r>
-        <w:t xml:space="preserve">At the same time as the Multicast settings are being applied, we will have to set up a TCP connection for peer to peer data transfering. Firstly, we need to create a listen socket and listen for incoming connections from clients. We need to make sure that we set our socket to be able to listen for any hostname, and also specify the port we will be listening on.  </w:t>
-      </w:r>
-    </w:p>
-    <w:p>
-      <w:pPr>
-        <w:rPr>
-          <w:b/>
-        </w:rPr>
-      </w:pPr>
-      <w:r>
-        <w:rPr>
-          <w:b/>
-        </w:rPr>
-        <w:t>Wait for TCP Connections</w:t>
-      </w:r>
-    </w:p>
-    <w:p>
-      <w:r>
-        <w:t>Once these two things are done we can now bind the socket and start listening for connections. Once a client connection is recieved we will create a new socket and the client will be dealt with elsewhere so we can listen for more clients.</w:t>
-      </w:r>
+      <w:bookmarkEnd w:id="6"/>
     </w:p>
     <w:p/>
     <w:p>
       <w:pPr>
+        <w:pStyle w:val="Heading4"/>
+      </w:pPr>
+      <w:r>
+        <w:t>Client:</w:t>
+      </w:r>
+    </w:p>
+    <w:p>
+      <w:pPr>
+        <w:rPr>
+          <w:b/>
+        </w:rPr>
+      </w:pPr>
+      <w:r>
+        <w:rPr>
+          <w:b/>
+        </w:rPr>
+        <w:t>Datagram Socket</w:t>
+      </w:r>
+    </w:p>
+    <w:p>
+      <w:r>
+        <w:tab/>
+        <w:t>-Create a UDP Socket</w:t>
+      </w:r>
+    </w:p>
+    <w:p>
+      <w:pPr>
+        <w:rPr>
+          <w:b/>
+        </w:rPr>
+      </w:pPr>
+      <w:r>
+        <w:rPr>
+          <w:b/>
+        </w:rPr>
+        <w:t>Multicast Address Initialized/Port Number Initialized</w:t>
+      </w:r>
+    </w:p>
+    <w:p>
+      <w:pPr>
+        <w:pStyle w:val="ListParagraph"/>
+        <w:numPr>
+          <w:ilvl w:val="0"/>
+          <w:numId w:val="1"/>
+        </w:numPr>
+        <w:rPr>
+          <w:b/>
+        </w:rPr>
+      </w:pPr>
+      <w:r>
+        <w:t>Initialize Multicast address from either user input or default value</w:t>
+      </w:r>
+    </w:p>
+    <w:p>
+      <w:pPr>
+        <w:pStyle w:val="ListParagraph"/>
+        <w:numPr>
+          <w:ilvl w:val="0"/>
+          <w:numId w:val="1"/>
+        </w:numPr>
+        <w:rPr>
+          <w:b/>
+        </w:rPr>
+      </w:pPr>
+      <w:r>
+        <w:t>Port Number from either user input or default value</w:t>
+      </w:r>
+    </w:p>
+    <w:p>
+      <w:pPr>
+        <w:rPr>
+          <w:b/>
+        </w:rPr>
+      </w:pPr>
+      <w:r>
+        <w:rPr>
+          <w:b/>
+        </w:rPr>
+        <w:t>Socket Bound</w:t>
+      </w:r>
+    </w:p>
+    <w:p>
+      <w:pPr>
+        <w:pStyle w:val="ListParagraph"/>
+        <w:numPr>
+          <w:ilvl w:val="0"/>
+          <w:numId w:val="1"/>
+        </w:numPr>
+      </w:pPr>
+      <w:r>
+        <w:t>Create sockaddr struct</w:t>
+      </w:r>
+    </w:p>
+    <w:p>
+      <w:pPr>
+        <w:pStyle w:val="ListParagraph"/>
+        <w:numPr>
+          <w:ilvl w:val="0"/>
+          <w:numId w:val="1"/>
+        </w:numPr>
+      </w:pPr>
+      <w:r>
+        <w:t>Set address family in struct</w:t>
+      </w:r>
+    </w:p>
+    <w:p>
+      <w:pPr>
+        <w:pStyle w:val="ListParagraph"/>
+        <w:numPr>
+          <w:ilvl w:val="0"/>
+          <w:numId w:val="1"/>
+        </w:numPr>
+      </w:pPr>
+      <w:r>
+        <w:t>Set address (multicast address) in struct</w:t>
+      </w:r>
+      <w:r>
+        <w:t xml:space="preserve"> to listen from</w:t>
+      </w:r>
+    </w:p>
+    <w:p>
+      <w:pPr>
+        <w:pStyle w:val="ListParagraph"/>
+        <w:numPr>
+          <w:ilvl w:val="0"/>
+          <w:numId w:val="1"/>
+        </w:numPr>
+      </w:pPr>
+      <w:r>
+        <w:t>Set port in struct</w:t>
+      </w:r>
+    </w:p>
+    <w:p>
+      <w:pPr>
+        <w:pStyle w:val="ListParagraph"/>
+        <w:numPr>
+          <w:ilvl w:val="0"/>
+          <w:numId w:val="1"/>
+        </w:numPr>
+      </w:pPr>
+      <w:r>
+        <w:t>Call bind and check for error</w:t>
+      </w:r>
+    </w:p>
+    <w:p>
+      <w:pPr>
+        <w:rPr>
+          <w:b/>
+        </w:rPr>
+      </w:pPr>
+      <w:r>
+        <w:rPr>
+          <w:b/>
+        </w:rPr>
+        <w:t>Multicast Group Joined</w:t>
+      </w:r>
+    </w:p>
+    <w:p>
+      <w:pPr>
+        <w:pStyle w:val="ListParagraph"/>
+        <w:numPr>
+          <w:ilvl w:val="0"/>
+          <w:numId w:val="1"/>
+        </w:numPr>
+        <w:rPr>
+          <w:b/>
+        </w:rPr>
+      </w:pPr>
+      <w:r>
+        <w:t xml:space="preserve">Set the multicast address as the destination address. </w:t>
+      </w:r>
+    </w:p>
+    <w:p>
+      <w:pPr>
+        <w:pStyle w:val="ListParagraph"/>
+        <w:numPr>
+          <w:ilvl w:val="0"/>
+          <w:numId w:val="1"/>
+        </w:numPr>
+        <w:rPr>
+          <w:b/>
+        </w:rPr>
+      </w:pPr>
+      <w:r>
+        <w:t>Call set sock opt passing in this address and the correct parameters so that we are connected to the multicast sever. Make sure to error check so we are sure that we have joined or not.</w:t>
+      </w:r>
+    </w:p>
+    <w:p>
+      <w:pPr>
+        <w:rPr>
+          <w:b/>
+        </w:rPr>
+      </w:pPr>
+      <w:r>
+        <w:rPr>
+          <w:b/>
+        </w:rPr>
+        <w:t>Waiting For Data On Socket</w:t>
+      </w:r>
+    </w:p>
+    <w:p>
+      <w:pPr>
+        <w:pStyle w:val="ListParagraph"/>
+        <w:numPr>
+          <w:ilvl w:val="0"/>
+          <w:numId w:val="1"/>
+        </w:numPr>
+        <w:rPr>
+          <w:b/>
+        </w:rPr>
+      </w:pPr>
+      <w:r>
+        <w:t>Simply call read on the socket and wait for data to come.</w:t>
+      </w:r>
+    </w:p>
+    <w:p>
+      <w:pPr>
+        <w:pStyle w:val="ListParagraph"/>
+        <w:numPr>
+          <w:ilvl w:val="0"/>
+          <w:numId w:val="1"/>
+        </w:numPr>
+        <w:rPr>
+          <w:b/>
+        </w:rPr>
+      </w:pPr>
+      <w:r>
+        <w:t>Once data received process it.</w:t>
+      </w:r>
+    </w:p>
+    <w:p>
+      <w:pPr>
+        <w:pStyle w:val="ListParagraph"/>
+        <w:numPr>
+          <w:ilvl w:val="0"/>
+          <w:numId w:val="1"/>
+        </w:numPr>
+        <w:rPr>
+          <w:b/>
+        </w:rPr>
+      </w:pPr>
+      <w:r>
+        <w:t>Note: this will be in its own thread so we can get more data and process/playback it at the same time.</w:t>
+      </w:r>
+    </w:p>
+    <w:p>
+      <w:pPr>
+        <w:rPr>
+          <w:b/>
+        </w:rPr>
+      </w:pPr>
+      <w:r>
+        <w:rPr>
+          <w:b/>
+        </w:rPr>
+        <w:t>Process Data</w:t>
+      </w:r>
+    </w:p>
+    <w:p>
+      <w:pPr>
+        <w:pStyle w:val="ListParagraph"/>
+        <w:numPr>
+          <w:ilvl w:val="0"/>
+          <w:numId w:val="1"/>
+        </w:numPr>
+        <w:rPr>
+          <w:b/>
+        </w:rPr>
+      </w:pPr>
+      <w:r>
+        <w:t>Add data to a buffer</w:t>
+      </w:r>
+    </w:p>
+    <w:p>
+      <w:pPr>
+        <w:pStyle w:val="ListParagraph"/>
+        <w:numPr>
+          <w:ilvl w:val="0"/>
+          <w:numId w:val="1"/>
+        </w:numPr>
+        <w:rPr>
+          <w:b/>
+        </w:rPr>
+      </w:pPr>
+      <w:r>
+        <w:t>Once buffer is full enough we will start to playback the audio.</w:t>
+      </w:r>
+    </w:p>
+    <w:p>
+      <w:pPr>
+        <w:rPr>
+          <w:rFonts w:asciiTheme="majorHAnsi" w:eastAsiaTheme="majorEastAsia" w:hAnsiTheme="majorHAnsi" w:cstheme="majorBidi"/>
+          <w:b/>
+          <w:bCs/>
+          <w:i/>
+          <w:iCs/>
+          <w:color w:val="4F81BD" w:themeColor="accent1"/>
+        </w:rPr>
+      </w:pPr>
+      <w:r>
+        <w:br w:type="page"/>
+      </w:r>
+    </w:p>
+    <w:p>
+      <w:pPr>
+        <w:rPr>
+          <w:rFonts w:asciiTheme="majorHAnsi" w:eastAsiaTheme="majorEastAsia" w:hAnsiTheme="majorHAnsi" w:cstheme="majorBidi"/>
+          <w:b/>
+          <w:bCs/>
+          <w:i/>
+          <w:iCs/>
+          <w:color w:val="4F81BD" w:themeColor="accent1"/>
+        </w:rPr>
+      </w:pPr>
+    </w:p>
+    <w:p>
+      <w:pPr>
+        <w:pStyle w:val="Heading4"/>
+      </w:pPr>
+      <w:r>
+        <w:t>Server:</w:t>
+      </w:r>
+    </w:p>
+    <w:p>
+      <w:pPr>
+        <w:rPr>
+          <w:b/>
+        </w:rPr>
+      </w:pPr>
+      <w:r>
+        <w:rPr>
+          <w:b/>
+        </w:rPr>
+        <w:t>Datagram Socket</w:t>
+      </w:r>
+    </w:p>
+    <w:p>
+      <w:pPr>
+        <w:pStyle w:val="ListParagraph"/>
+        <w:numPr>
+          <w:ilvl w:val="0"/>
+          <w:numId w:val="1"/>
+        </w:numPr>
+        <w:rPr>
+          <w:b/>
+        </w:rPr>
+      </w:pPr>
+      <w:r>
+        <w:t>Create a UDP Socket</w:t>
+      </w:r>
+    </w:p>
+    <w:p>
+      <w:pPr>
+        <w:rPr>
+          <w:b/>
+        </w:rPr>
+      </w:pPr>
+      <w:r>
+        <w:rPr>
+          <w:b/>
+        </w:rPr>
+        <w:t>Multicast Address Init</w:t>
+      </w:r>
+      <w:r>
+        <w:rPr>
+          <w:b/>
+        </w:rPr>
+        <w:t>ialized/Port Number Initialized</w:t>
+      </w:r>
+    </w:p>
+    <w:p>
+      <w:pPr>
+        <w:pStyle w:val="ListParagraph"/>
+        <w:numPr>
+          <w:ilvl w:val="0"/>
+          <w:numId w:val="1"/>
+        </w:numPr>
+        <w:rPr>
+          <w:b/>
+        </w:rPr>
+      </w:pPr>
+      <w:r>
+        <w:t>Initialize Multicast address from either user input or default value</w:t>
+      </w:r>
+    </w:p>
+    <w:p>
+      <w:pPr>
+        <w:pStyle w:val="ListParagraph"/>
+        <w:numPr>
+          <w:ilvl w:val="0"/>
+          <w:numId w:val="1"/>
+        </w:numPr>
+      </w:pPr>
+      <w:r>
+        <w:t>Port Number from either user input or default value</w:t>
+      </w:r>
+    </w:p>
+    <w:p>
+      <w:pPr>
+        <w:rPr>
+          <w:b/>
+        </w:rPr>
+      </w:pPr>
+      <w:r>
+        <w:rPr>
+          <w:b/>
+        </w:rPr>
+        <w:t>Multicast Interval Set</w:t>
+      </w:r>
+      <w:r>
+        <w:rPr>
+          <w:b/>
+        </w:rPr>
+        <w:t xml:space="preserve"> &amp; Set Time to Live</w:t>
+      </w:r>
+    </w:p>
+    <w:p>
+      <w:pPr>
+        <w:pStyle w:val="ListParagraph"/>
+        <w:numPr>
+          <w:ilvl w:val="0"/>
+          <w:numId w:val="1"/>
+        </w:numPr>
+        <w:rPr>
+          <w:b/>
+        </w:rPr>
+      </w:pPr>
+      <w:r>
+        <w:t xml:space="preserve">Get interval from user or if nothing is entered use default value. </w:t>
+      </w:r>
+    </w:p>
+    <w:p>
+      <w:pPr>
+        <w:pStyle w:val="ListParagraph"/>
+        <w:numPr>
+          <w:ilvl w:val="0"/>
+          <w:numId w:val="1"/>
+        </w:numPr>
+        <w:rPr>
+          <w:b/>
+        </w:rPr>
+      </w:pPr>
+      <w:r>
+        <w:t>Get the TTL from the user, or set it as default value.</w:t>
+      </w:r>
+    </w:p>
+    <w:p>
+      <w:pPr>
+        <w:pStyle w:val="ListParagraph"/>
+        <w:numPr>
+          <w:ilvl w:val="0"/>
+          <w:numId w:val="1"/>
+        </w:numPr>
+      </w:pPr>
+      <w:r>
+        <w:t xml:space="preserve">Calls set sock opt to set the TTL (This shouldn’t be more than 2.) We really don’t need it but it is a </w:t>
+      </w:r>
+      <w:r>
+        <w:t>good feature to have for scalability.</w:t>
+      </w:r>
+    </w:p>
+    <w:p>
+      <w:pPr>
+        <w:rPr>
+          <w:b/>
+        </w:rPr>
+      </w:pPr>
+      <w:r>
+        <w:rPr>
+          <w:b/>
+        </w:rPr>
+        <w:t>Socket Bound</w:t>
+      </w:r>
+    </w:p>
+    <w:p>
+      <w:pPr>
+        <w:pStyle w:val="ListParagraph"/>
+        <w:numPr>
+          <w:ilvl w:val="0"/>
+          <w:numId w:val="1"/>
+        </w:numPr>
+      </w:pPr>
+      <w:r>
+        <w:t>Create sockaddr struct</w:t>
+      </w:r>
+    </w:p>
+    <w:p>
+      <w:pPr>
+        <w:pStyle w:val="ListParagraph"/>
+        <w:numPr>
+          <w:ilvl w:val="0"/>
+          <w:numId w:val="1"/>
+        </w:numPr>
+      </w:pPr>
+      <w:r>
+        <w:t>Set address family in struct</w:t>
+      </w:r>
+    </w:p>
+    <w:p>
+      <w:pPr>
+        <w:pStyle w:val="ListParagraph"/>
+        <w:numPr>
+          <w:ilvl w:val="0"/>
+          <w:numId w:val="1"/>
+        </w:numPr>
+      </w:pPr>
+      <w:r>
+        <w:t>Set address (multicast address) in struct to listen from</w:t>
+      </w:r>
+    </w:p>
+    <w:p>
+      <w:pPr>
+        <w:pStyle w:val="ListParagraph"/>
+        <w:numPr>
+          <w:ilvl w:val="0"/>
+          <w:numId w:val="1"/>
+        </w:numPr>
+      </w:pPr>
+      <w:r>
+        <w:t>Set port in struct</w:t>
+      </w:r>
+    </w:p>
+    <w:p>
+      <w:pPr>
+        <w:pStyle w:val="ListParagraph"/>
+        <w:numPr>
+          <w:ilvl w:val="0"/>
+          <w:numId w:val="1"/>
+        </w:numPr>
+      </w:pPr>
+      <w:r>
+        <w:t>Call bind and check for error</w:t>
+      </w:r>
+    </w:p>
+    <w:p>
+      <w:pPr>
+        <w:rPr>
+          <w:b/>
+        </w:rPr>
+      </w:pPr>
+      <w:r>
+        <w:rPr>
+          <w:b/>
+        </w:rPr>
+        <w:t>Multicast Group Joined</w:t>
+      </w:r>
+    </w:p>
+    <w:p>
+      <w:pPr>
+        <w:ind w:left="360"/>
+      </w:pPr>
+      <w:r>
+        <w:t>-</w:t>
+      </w:r>
+      <w:r>
+        <w:tab/>
+        <w:t xml:space="preserve">Set the multicast address as the destination address. </w:t>
+      </w:r>
+    </w:p>
+    <w:p>
+      <w:pPr>
+        <w:ind w:left="360"/>
+      </w:pPr>
+      <w:r>
+        <w:t>-</w:t>
+      </w:r>
+      <w:r>
+        <w:tab/>
+        <w:t>Call set sock opt passing in this address and the correct parameters so that we are connected to the multicast sever. Make sure to error check so we are sure that we have joined or not.</w:t>
+      </w:r>
+    </w:p>
+    <w:p>
+      <w:pPr>
+        <w:rPr>
+          <w:b/>
+        </w:rPr>
+      </w:pPr>
+      <w:r>
+        <w:rPr>
+          <w:b/>
+        </w:rPr>
+        <w:t>Loop back disabled</w:t>
+      </w:r>
+    </w:p>
+    <w:p>
+      <w:pPr>
+        <w:pStyle w:val="ListParagraph"/>
+        <w:numPr>
+          <w:ilvl w:val="0"/>
+          <w:numId w:val="1"/>
+        </w:numPr>
+      </w:pPr>
+      <w:r>
+        <w:t>Set flag to false</w:t>
+      </w:r>
+    </w:p>
+    <w:p>
+      <w:pPr>
+        <w:pStyle w:val="ListParagraph"/>
+        <w:numPr>
+          <w:ilvl w:val="0"/>
+          <w:numId w:val="1"/>
+        </w:numPr>
+      </w:pPr>
+      <w:r>
+        <w:t xml:space="preserve">Use the flag in the set sock opt socket to disable loop back. </w:t>
+      </w:r>
+    </w:p>
+    <w:p>
+      <w:pPr>
+        <w:pStyle w:val="ListParagraph"/>
+        <w:numPr>
+          <w:ilvl w:val="0"/>
+          <w:numId w:val="1"/>
+        </w:numPr>
+      </w:pPr>
+      <w:r>
+        <w:t>This allows us to not get the messaged we are sending to the multicast group</w:t>
+      </w:r>
+    </w:p>
+    <w:p>
+      <w:pPr>
+        <w:rPr>
+          <w:b/>
+        </w:rPr>
+      </w:pPr>
+      <w:r>
+        <w:rPr>
+          <w:b/>
+        </w:rPr>
+        <w:t>Destination Address Set to Multicast Addr</w:t>
+      </w:r>
+    </w:p>
+    <w:p>
+      <w:pPr>
+        <w:pStyle w:val="ListParagraph"/>
+        <w:numPr>
+          <w:ilvl w:val="0"/>
+          <w:numId w:val="1"/>
+        </w:numPr>
+      </w:pPr>
+      <w:r>
+        <w:t>Define sockaddr in struct</w:t>
+      </w:r>
+    </w:p>
+    <w:p>
+      <w:pPr>
+        <w:pStyle w:val="ListParagraph"/>
+        <w:numPr>
+          <w:ilvl w:val="0"/>
+          <w:numId w:val="1"/>
+        </w:numPr>
+      </w:pPr>
+      <w:r>
+        <w:t xml:space="preserve"> Set struct family</w:t>
+      </w:r>
+    </w:p>
+    <w:p>
+      <w:pPr>
+        <w:pStyle w:val="ListParagraph"/>
+        <w:numPr>
+          <w:ilvl w:val="0"/>
+          <w:numId w:val="1"/>
+        </w:numPr>
+      </w:pPr>
+      <w:r>
+        <w:t>Set struct address to multicast address</w:t>
+      </w:r>
+    </w:p>
+    <w:p>
+      <w:pPr>
+        <w:pStyle w:val="ListParagraph"/>
+        <w:numPr>
+          <w:ilvl w:val="0"/>
+          <w:numId w:val="1"/>
+        </w:numPr>
+      </w:pPr>
+      <w:r>
+        <w:t>Set struct port to port set earlier.</w:t>
+      </w:r>
+    </w:p>
+    <w:p>
+      <w:pPr>
+        <w:pStyle w:val="ListParagraph"/>
+        <w:numPr>
+          <w:ilvl w:val="0"/>
+          <w:numId w:val="1"/>
+        </w:numPr>
+        <w:ind w:left="0" w:firstLine="360"/>
+      </w:pPr>
+      <w:r>
+        <w:t>This will let us call write and it will go to this address.</w:t>
+      </w:r>
+    </w:p>
+    <w:p>
+      <w:pPr>
         <w:rPr>
           <w:b/>
         </w:rPr>
@@ -612,72 +1868,108 @@
           <w:b/>
         </w:rPr>
         <w:lastRenderedPageBreak/>
-        <w:t>Process Request from Client</w:t>
-      </w:r>
-    </w:p>
-    <w:p>
-      <w:r>
-        <w:t xml:space="preserve">Once we have established a connection with the client we will wait for a command from them. This may be in the form on a number (to be determined) but in any case this command will tell us what the client wants to do. Once we have recieved the request we will do one of two things: a file transfer or a microphone session. </w:t>
-      </w:r>
-    </w:p>
-    <w:p>
-      <w:pPr>
-        <w:rPr>
-          <w:b/>
-        </w:rPr>
-      </w:pPr>
-      <w:r>
-        <w:rPr>
-          <w:b/>
-        </w:rPr>
-        <w:t>Microphone Session Selected</w:t>
-      </w:r>
-    </w:p>
-    <w:p>
-      <w:r>
-        <w:t>If the client selects a microphone session we will need to repeat the steps in creating a UDP socket but this time we won't be joining a multicast, we will just be going for a peer to peer connection (not really in UDP).</w:t>
-      </w:r>
-    </w:p>
-    <w:p>
-      <w:pPr>
-        <w:rPr>
-          <w:b/>
-        </w:rPr>
-      </w:pPr>
-      <w:r>
-        <w:rPr>
-          <w:b/>
-        </w:rPr>
-        <w:t>Monitor for data from client/Process data</w:t>
-      </w:r>
-    </w:p>
-    <w:p>
-      <w:r>
-        <w:t xml:space="preserve">Here we will be waiting for data to arrive on the socket from the client. Once we receive data we will be using a buffer structure so that we can play back the audio from the client. </w:t>
-      </w:r>
-    </w:p>
-    <w:p>
-      <w:pPr>
-        <w:rPr>
-          <w:b/>
-        </w:rPr>
-      </w:pPr>
-      <w:r>
-        <w:rPr>
-          <w:b/>
-        </w:rPr>
-        <w:t>File Transfer Selected</w:t>
-      </w:r>
-    </w:p>
-    <w:p>
-      <w:r>
-        <w:t xml:space="preserve">If the client decides they want to download a file we will wait for them to give us a filename and check to make sure that we actually have it. Once this has been checked and passes validation, we will start to read from the file using basic file I/O and send the data read to the socket for the client to read. Once we have sent the data, we will read more from the file and repeat this process until we reach end of file on the audio file. </w:t>
-      </w:r>
-    </w:p>
-    <w:p/>
+        <w:t>Data Read From File</w:t>
+      </w:r>
+    </w:p>
+    <w:p>
+      <w:pPr>
+        <w:pStyle w:val="ListParagraph"/>
+        <w:numPr>
+          <w:ilvl w:val="0"/>
+          <w:numId w:val="1"/>
+        </w:numPr>
+        <w:rPr>
+          <w:b/>
+        </w:rPr>
+      </w:pPr>
+      <w:r>
+        <w:t>Open file in the playlist</w:t>
+      </w:r>
+    </w:p>
+    <w:p>
+      <w:pPr>
+        <w:pStyle w:val="ListParagraph"/>
+        <w:numPr>
+          <w:ilvl w:val="0"/>
+          <w:numId w:val="1"/>
+        </w:numPr>
+        <w:rPr>
+          <w:b/>
+        </w:rPr>
+      </w:pPr>
+      <w:r>
+        <w:t xml:space="preserve">Read some </w:t>
+      </w:r>
+      <w:r>
+        <w:t>data from the file</w:t>
+      </w:r>
+    </w:p>
+    <w:p>
+      <w:pPr>
+        <w:rPr>
+          <w:b/>
+        </w:rPr>
+      </w:pPr>
+      <w:r>
+        <w:rPr>
+          <w:b/>
+        </w:rPr>
+        <w:t>Data Sent to Multicast Group</w:t>
+      </w:r>
+    </w:p>
+    <w:p>
+      <w:pPr>
+        <w:pStyle w:val="ListParagraph"/>
+        <w:numPr>
+          <w:ilvl w:val="0"/>
+          <w:numId w:val="1"/>
+        </w:numPr>
+        <w:rPr>
+          <w:b/>
+        </w:rPr>
+      </w:pPr>
+      <w:r>
+        <w:t>Send the data we read to the multicast group.</w:t>
+      </w:r>
+    </w:p>
+    <w:p>
+      <w:pPr>
+        <w:pStyle w:val="ListParagraph"/>
+        <w:numPr>
+          <w:ilvl w:val="0"/>
+          <w:numId w:val="1"/>
+        </w:numPr>
+        <w:rPr>
+          <w:b/>
+        </w:rPr>
+      </w:pPr>
+      <w:r>
+        <w:t>Go back to reading more data.</w:t>
+      </w:r>
+    </w:p>
+    <w:p>
+      <w:pPr>
+        <w:pStyle w:val="ListParagraph"/>
+        <w:numPr>
+          <w:ilvl w:val="0"/>
+          <w:numId w:val="1"/>
+        </w:numPr>
+        <w:rPr>
+          <w:b/>
+        </w:rPr>
+      </w:pPr>
+      <w:r>
+        <w:t>Repeat these steps forever. Replaying the playlist over and over.</w:t>
+      </w:r>
+    </w:p>
+    <w:p>
+      <w:r>
+        <w:br w:type="page"/>
+      </w:r>
+    </w:p>
     <w:p/>
     <w:sectPr>
-      <w:footerReference w:type="default" r:id="rId8"/>
+      <w:footerReference w:type="default" r:id="rId14"/>
       <w:pgSz w:w="12240" w:h="15840"/>
       <w:pgMar w:top="1440" w:right="1440" w:bottom="1440" w:left="1440" w:header="720" w:footer="720" w:gutter="0"/>
       <w:cols w:space="720"/>
@@ -689,7 +1981,7 @@
 </file>
 
 <file path=word/endnotes.xml><?xml version="1.0" encoding="utf-8"?>
-<w:endnotes xmlns:ve="http://schemas.openxmlformats.org/markup-compatibility/2006" xmlns:o="urn:schemas-microsoft-com:office:office" xmlns:r="http://schemas.openxmlformats.org/officeDocument/2006/relationships" xmlns:m="http://schemas.openxmlformats.org/officeDocument/2006/math" xmlns:v="urn:schemas-microsoft-com:vml" xmlns:wp="http://schemas.openxmlformats.org/drawingml/2006/wordprocessingDrawing" xmlns:w10="urn:schemas-microsoft-com:office:word" xmlns:w="http://schemas.openxmlformats.org/wordprocessingml/2006/main" xmlns:wne="http://schemas.microsoft.com/office/word/2006/wordml">
+<w:endnotes xmlns:wpc="http://schemas.microsoft.com/office/word/2010/wordprocessingCanvas" xmlns:mc="http://schemas.openxmlformats.org/markup-compatibility/2006" xmlns:o="urn:schemas-microsoft-com:office:office" xmlns:r="http://schemas.openxmlformats.org/officeDocument/2006/relationships" xmlns:m="http://schemas.openxmlformats.org/officeDocument/2006/math" xmlns:v="urn:schemas-microsoft-com:vml" xmlns:wp14="http://schemas.microsoft.com/office/word/2010/wordprocessingDrawing" xmlns:wp="http://schemas.openxmlformats.org/drawingml/2006/wordprocessingDrawing" xmlns:w10="urn:schemas-microsoft-com:office:word" xmlns:w="http://schemas.openxmlformats.org/wordprocessingml/2006/main" xmlns:w14="http://schemas.microsoft.com/office/word/2010/wordml" xmlns:wpg="http://schemas.microsoft.com/office/word/2010/wordprocessingGroup" xmlns:wpi="http://schemas.microsoft.com/office/word/2010/wordprocessingInk" xmlns:wne="http://schemas.microsoft.com/office/word/2006/wordml" xmlns:wps="http://schemas.microsoft.com/office/word/2010/wordprocessingShape" mc:Ignorable="w14 wp14">
   <w:endnote w:type="separator" w:id="-1">
     <w:p>
       <w:pPr>
@@ -714,7 +2006,7 @@
 </file>
 
 <file path=word/footer1.xml><?xml version="1.0" encoding="utf-8"?>
-<w:ftr xmlns:ve="http://schemas.openxmlformats.org/markup-compatibility/2006" xmlns:o="urn:schemas-microsoft-com:office:office" xmlns:r="http://schemas.openxmlformats.org/officeDocument/2006/relationships" xmlns:m="http://schemas.openxmlformats.org/officeDocument/2006/math" xmlns:v="urn:schemas-microsoft-com:vml" xmlns:wp="http://schemas.openxmlformats.org/drawingml/2006/wordprocessingDrawing" xmlns:w10="urn:schemas-microsoft-com:office:word" xmlns:w="http://schemas.openxmlformats.org/wordprocessingml/2006/main" xmlns:wne="http://schemas.microsoft.com/office/word/2006/wordml">
+<w:ftr xmlns:wpc="http://schemas.microsoft.com/office/word/2010/wordprocessingCanvas" xmlns:mc="http://schemas.openxmlformats.org/markup-compatibility/2006" xmlns:o="urn:schemas-microsoft-com:office:office" xmlns:r="http://schemas.openxmlformats.org/officeDocument/2006/relationships" xmlns:m="http://schemas.openxmlformats.org/officeDocument/2006/math" xmlns:v="urn:schemas-microsoft-com:vml" xmlns:wp14="http://schemas.microsoft.com/office/word/2010/wordprocessingDrawing" xmlns:wp="http://schemas.openxmlformats.org/drawingml/2006/wordprocessingDrawing" xmlns:w10="urn:schemas-microsoft-com:office:word" xmlns:w="http://schemas.openxmlformats.org/wordprocessingml/2006/main" xmlns:w14="http://schemas.microsoft.com/office/word/2010/wordml" xmlns:wpg="http://schemas.microsoft.com/office/word/2010/wordprocessingGroup" xmlns:wpi="http://schemas.microsoft.com/office/word/2010/wordprocessingInk" xmlns:wne="http://schemas.microsoft.com/office/word/2006/wordml" xmlns:wps="http://schemas.microsoft.com/office/word/2010/wordprocessingShape" mc:Ignorable="w14 wp14">
   <w:tbl>
     <w:tblPr>
       <w:tblW w:w="5000" w:type="pct"/>
@@ -722,7 +2014,7 @@
         <w:top w:val="single" w:sz="18" w:space="0" w:color="808080" w:themeColor="background1" w:themeShade="80"/>
         <w:insideV w:val="single" w:sz="18" w:space="0" w:color="808080" w:themeColor="background1" w:themeShade="80"/>
       </w:tblBorders>
-      <w:tblLook w:val="04A0"/>
+      <w:tblLook w:val="04A0" w:firstRow="1" w:lastRow="0" w:firstColumn="1" w:lastColumn="0" w:noHBand="0" w:noVBand="1"/>
     </w:tblPr>
     <w:tblGrid>
       <w:gridCol w:w="993"/>
@@ -744,18 +2036,35 @@
               <w:szCs w:val="32"/>
             </w:rPr>
           </w:pPr>
-          <w:fldSimple w:instr=" PAGE   \* MERGEFORMAT ">
-            <w:r>
-              <w:rPr>
-                <w:b/>
-                <w:noProof/>
-                <w:color w:val="4F81BD" w:themeColor="accent1"/>
-                <w:sz w:val="32"/>
-                <w:szCs w:val="32"/>
-              </w:rPr>
-              <w:t>5</w:t>
-            </w:r>
-          </w:fldSimple>
+          <w:r>
+            <w:fldChar w:fldCharType="begin"/>
+          </w:r>
+          <w:r>
+            <w:instrText xml:space="preserve"> PAGE   \* MERGEFORMAT </w:instrText>
+          </w:r>
+          <w:r>
+            <w:fldChar w:fldCharType="separate"/>
+          </w:r>
+          <w:r>
+            <w:rPr>
+              <w:b/>
+              <w:noProof/>
+              <w:color w:val="4F81BD" w:themeColor="accent1"/>
+              <w:sz w:val="32"/>
+              <w:szCs w:val="32"/>
+            </w:rPr>
+            <w:t>4</w:t>
+          </w:r>
+          <w:r>
+            <w:rPr>
+              <w:b/>
+              <w:noProof/>
+              <w:color w:val="4F81BD" w:themeColor="accent1"/>
+              <w:sz w:val="32"/>
+              <w:szCs w:val="32"/>
+            </w:rPr>
+            <w:fldChar w:fldCharType="end"/>
+          </w:r>
         </w:p>
       </w:tc>
       <w:tc>
@@ -779,7 +2088,7 @@
 </file>
 
 <file path=word/footnotes.xml><?xml version="1.0" encoding="utf-8"?>
-<w:footnotes xmlns:ve="http://schemas.openxmlformats.org/markup-compatibility/2006" xmlns:o="urn:schemas-microsoft-com:office:office" xmlns:r="http://schemas.openxmlformats.org/officeDocument/2006/relationships" xmlns:m="http://schemas.openxmlformats.org/officeDocument/2006/math" xmlns:v="urn:schemas-microsoft-com:vml" xmlns:wp="http://schemas.openxmlformats.org/drawingml/2006/wordprocessingDrawing" xmlns:w10="urn:schemas-microsoft-com:office:word" xmlns:w="http://schemas.openxmlformats.org/wordprocessingml/2006/main" xmlns:wne="http://schemas.microsoft.com/office/word/2006/wordml">
+<w:footnotes xmlns:wpc="http://schemas.microsoft.com/office/word/2010/wordprocessingCanvas" xmlns:mc="http://schemas.openxmlformats.org/markup-compatibility/2006" xmlns:o="urn:schemas-microsoft-com:office:office" xmlns:r="http://schemas.openxmlformats.org/officeDocument/2006/relationships" xmlns:m="http://schemas.openxmlformats.org/officeDocument/2006/math" xmlns:v="urn:schemas-microsoft-com:vml" xmlns:wp14="http://schemas.microsoft.com/office/word/2010/wordprocessingDrawing" xmlns:wp="http://schemas.openxmlformats.org/drawingml/2006/wordprocessingDrawing" xmlns:w10="urn:schemas-microsoft-com:office:word" xmlns:w="http://schemas.openxmlformats.org/wordprocessingml/2006/main" xmlns:w14="http://schemas.microsoft.com/office/word/2010/wordml" xmlns:wpg="http://schemas.microsoft.com/office/word/2010/wordprocessingGroup" xmlns:wpi="http://schemas.microsoft.com/office/word/2010/wordprocessingInk" xmlns:wne="http://schemas.microsoft.com/office/word/2006/wordml" xmlns:wps="http://schemas.microsoft.com/office/word/2010/wordprocessingShape" mc:Ignorable="w14 wp14">
   <w:footnote w:type="separator" w:id="-1">
     <w:p>
       <w:pPr>
@@ -803,8 +2112,128 @@
 </w:footnotes>
 </file>
 
+<file path=word/numbering.xml><?xml version="1.0" encoding="utf-8"?>
+<w:numbering xmlns:wpc="http://schemas.microsoft.com/office/word/2010/wordprocessingCanvas" xmlns:mc="http://schemas.openxmlformats.org/markup-compatibility/2006" xmlns:o="urn:schemas-microsoft-com:office:office" xmlns:r="http://schemas.openxmlformats.org/officeDocument/2006/relationships" xmlns:m="http://schemas.openxmlformats.org/officeDocument/2006/math" xmlns:v="urn:schemas-microsoft-com:vml" xmlns:wp14="http://schemas.microsoft.com/office/word/2010/wordprocessingDrawing" xmlns:wp="http://schemas.openxmlformats.org/drawingml/2006/wordprocessingDrawing" xmlns:w10="urn:schemas-microsoft-com:office:word" xmlns:w="http://schemas.openxmlformats.org/wordprocessingml/2006/main" xmlns:w14="http://schemas.microsoft.com/office/word/2010/wordml" xmlns:wpg="http://schemas.microsoft.com/office/word/2010/wordprocessingGroup" xmlns:wpi="http://schemas.microsoft.com/office/word/2010/wordprocessingInk" xmlns:wne="http://schemas.microsoft.com/office/word/2006/wordml" xmlns:wps="http://schemas.microsoft.com/office/word/2010/wordprocessingShape" mc:Ignorable="w14 wp14">
+  <w:abstractNum w:abstractNumId="0">
+    <w:nsid w:val="05E43A87"/>
+    <w:multiLevelType w:val="hybridMultilevel"/>
+    <w:tmpl w:val="37B6B6F0"/>
+    <w:lvl w:ilvl="0" w:tplc="DF80E45C">
+      <w:numFmt w:val="bullet"/>
+      <w:lvlText w:val="-"/>
+      <w:lvlJc w:val="left"/>
+      <w:pPr>
+        <w:ind w:left="720" w:hanging="360"/>
+      </w:pPr>
+      <w:rPr>
+        <w:rFonts w:ascii="Calibri" w:eastAsiaTheme="minorHAnsi" w:hAnsi="Calibri" w:cstheme="minorBidi" w:hint="default"/>
+      </w:rPr>
+    </w:lvl>
+    <w:lvl w:ilvl="1" w:tplc="10090003" w:tentative="1">
+      <w:start w:val="1"/>
+      <w:numFmt w:val="bullet"/>
+      <w:lvlText w:val="o"/>
+      <w:lvlJc w:val="left"/>
+      <w:pPr>
+        <w:ind w:left="1440" w:hanging="360"/>
+      </w:pPr>
+      <w:rPr>
+        <w:rFonts w:ascii="Courier New" w:hAnsi="Courier New" w:cs="Courier New" w:hint="default"/>
+      </w:rPr>
+    </w:lvl>
+    <w:lvl w:ilvl="2" w:tplc="10090005" w:tentative="1">
+      <w:start w:val="1"/>
+      <w:numFmt w:val="bullet"/>
+      <w:lvlText w:val=""/>
+      <w:lvlJc w:val="left"/>
+      <w:pPr>
+        <w:ind w:left="2160" w:hanging="360"/>
+      </w:pPr>
+      <w:rPr>
+        <w:rFonts w:ascii="Wingdings" w:hAnsi="Wingdings" w:hint="default"/>
+      </w:rPr>
+    </w:lvl>
+    <w:lvl w:ilvl="3" w:tplc="10090001" w:tentative="1">
+      <w:start w:val="1"/>
+      <w:numFmt w:val="bullet"/>
+      <w:lvlText w:val=""/>
+      <w:lvlJc w:val="left"/>
+      <w:pPr>
+        <w:ind w:left="2880" w:hanging="360"/>
+      </w:pPr>
+      <w:rPr>
+        <w:rFonts w:ascii="Symbol" w:hAnsi="Symbol" w:hint="default"/>
+      </w:rPr>
+    </w:lvl>
+    <w:lvl w:ilvl="4" w:tplc="10090003" w:tentative="1">
+      <w:start w:val="1"/>
+      <w:numFmt w:val="bullet"/>
+      <w:lvlText w:val="o"/>
+      <w:lvlJc w:val="left"/>
+      <w:pPr>
+        <w:ind w:left="3600" w:hanging="360"/>
+      </w:pPr>
+      <w:rPr>
+        <w:rFonts w:ascii="Courier New" w:hAnsi="Courier New" w:cs="Courier New" w:hint="default"/>
+      </w:rPr>
+    </w:lvl>
+    <w:lvl w:ilvl="5" w:tplc="10090005" w:tentative="1">
+      <w:start w:val="1"/>
+      <w:numFmt w:val="bullet"/>
+      <w:lvlText w:val=""/>
+      <w:lvlJc w:val="left"/>
+      <w:pPr>
+        <w:ind w:left="4320" w:hanging="360"/>
+      </w:pPr>
+      <w:rPr>
+        <w:rFonts w:ascii="Wingdings" w:hAnsi="Wingdings" w:hint="default"/>
+      </w:rPr>
+    </w:lvl>
+    <w:lvl w:ilvl="6" w:tplc="10090001" w:tentative="1">
+      <w:start w:val="1"/>
+      <w:numFmt w:val="bullet"/>
+      <w:lvlText w:val=""/>
+      <w:lvlJc w:val="left"/>
+      <w:pPr>
+        <w:ind w:left="5040" w:hanging="360"/>
+      </w:pPr>
+      <w:rPr>
+        <w:rFonts w:ascii="Symbol" w:hAnsi="Symbol" w:hint="default"/>
+      </w:rPr>
+    </w:lvl>
+    <w:lvl w:ilvl="7" w:tplc="10090003" w:tentative="1">
+      <w:start w:val="1"/>
+      <w:numFmt w:val="bullet"/>
+      <w:lvlText w:val="o"/>
+      <w:lvlJc w:val="left"/>
+      <w:pPr>
+        <w:ind w:left="5760" w:hanging="360"/>
+      </w:pPr>
+      <w:rPr>
+        <w:rFonts w:ascii="Courier New" w:hAnsi="Courier New" w:cs="Courier New" w:hint="default"/>
+      </w:rPr>
+    </w:lvl>
+    <w:lvl w:ilvl="8" w:tplc="10090005" w:tentative="1">
+      <w:start w:val="1"/>
+      <w:numFmt w:val="bullet"/>
+      <w:lvlText w:val=""/>
+      <w:lvlJc w:val="left"/>
+      <w:pPr>
+        <w:ind w:left="6480" w:hanging="360"/>
+      </w:pPr>
+      <w:rPr>
+        <w:rFonts w:ascii="Wingdings" w:hAnsi="Wingdings" w:hint="default"/>
+      </w:rPr>
+    </w:lvl>
+  </w:abstractNum>
+  <w:num w:numId="1">
+    <w:abstractNumId w:val="0"/>
+  </w:num>
+</w:numbering>
+</file>
+
 <file path=word/styles.xml><?xml version="1.0" encoding="utf-8"?>
-<w:styles xmlns:r="http://schemas.openxmlformats.org/officeDocument/2006/relationships" xmlns:w="http://schemas.openxmlformats.org/wordprocessingml/2006/main">
+<w:styles xmlns:mc="http://schemas.openxmlformats.org/markup-compatibility/2006" xmlns:r="http://schemas.openxmlformats.org/officeDocument/2006/relationships" xmlns:w="http://schemas.openxmlformats.org/wordprocessingml/2006/main" xmlns:w14="http://schemas.microsoft.com/office/word/2010/wordml" mc:Ignorable="w14">
   <w:docDefaults>
     <w:rPrDefault>
       <w:rPr>
@@ -1011,6 +2440,52 @@
       <w:szCs w:val="26"/>
     </w:rPr>
   </w:style>
+  <w:style w:type="paragraph" w:styleId="Heading3">
+    <w:name w:val="heading 3"/>
+    <w:basedOn w:val="Normal"/>
+    <w:next w:val="Normal"/>
+    <w:link w:val="Heading3Char"/>
+    <w:uiPriority w:val="9"/>
+    <w:unhideWhenUsed/>
+    <w:qFormat/>
+    <w:rsid w:val="002E41A2"/>
+    <w:pPr>
+      <w:keepNext/>
+      <w:keepLines/>
+      <w:spacing w:before="200" w:after="0"/>
+      <w:outlineLvl w:val="2"/>
+    </w:pPr>
+    <w:rPr>
+      <w:rFonts w:asciiTheme="majorHAnsi" w:eastAsiaTheme="majorEastAsia" w:hAnsiTheme="majorHAnsi" w:cstheme="majorBidi"/>
+      <w:b/>
+      <w:bCs/>
+      <w:color w:val="4F81BD" w:themeColor="accent1"/>
+    </w:rPr>
+  </w:style>
+  <w:style w:type="paragraph" w:styleId="Heading4">
+    <w:name w:val="heading 4"/>
+    <w:basedOn w:val="Normal"/>
+    <w:next w:val="Normal"/>
+    <w:link w:val="Heading4Char"/>
+    <w:uiPriority w:val="9"/>
+    <w:unhideWhenUsed/>
+    <w:qFormat/>
+    <w:rsid w:val="00423A37"/>
+    <w:pPr>
+      <w:keepNext/>
+      <w:keepLines/>
+      <w:spacing w:before="200" w:after="0"/>
+      <w:outlineLvl w:val="3"/>
+    </w:pPr>
+    <w:rPr>
+      <w:rFonts w:asciiTheme="majorHAnsi" w:eastAsiaTheme="majorEastAsia" w:hAnsiTheme="majorHAnsi" w:cstheme="majorBidi"/>
+      <w:b/>
+      <w:bCs/>
+      <w:i/>
+      <w:iCs/>
+      <w:color w:val="4F81BD" w:themeColor="accent1"/>
+    </w:rPr>
+  </w:style>
   <w:style w:type="character" w:default="1" w:styleId="DefaultParagraphFont">
     <w:name w:val="Default Paragraph Font"/>
     <w:uiPriority w:val="1"/>
@@ -1022,7 +2497,6 @@
     <w:uiPriority w:val="99"/>
     <w:semiHidden/>
     <w:unhideWhenUsed/>
-    <w:qFormat/>
     <w:tblPr>
       <w:tblInd w:w="0" w:type="dxa"/>
       <w:tblCellMar>
@@ -1244,11 +2718,253 @@
     <w:uiPriority w:val="99"/>
     <w:rsid w:val="00CE2466"/>
   </w:style>
+  <w:style w:type="character" w:customStyle="1" w:styleId="Heading3Char">
+    <w:name w:val="Heading 3 Char"/>
+    <w:basedOn w:val="DefaultParagraphFont"/>
+    <w:link w:val="Heading3"/>
+    <w:uiPriority w:val="9"/>
+    <w:rsid w:val="002E41A2"/>
+    <w:rPr>
+      <w:rFonts w:asciiTheme="majorHAnsi" w:eastAsiaTheme="majorEastAsia" w:hAnsiTheme="majorHAnsi" w:cstheme="majorBidi"/>
+      <w:b/>
+      <w:bCs/>
+      <w:color w:val="4F81BD" w:themeColor="accent1"/>
+    </w:rPr>
+  </w:style>
+  <w:style w:type="character" w:customStyle="1" w:styleId="Heading4Char">
+    <w:name w:val="Heading 4 Char"/>
+    <w:basedOn w:val="DefaultParagraphFont"/>
+    <w:link w:val="Heading4"/>
+    <w:uiPriority w:val="9"/>
+    <w:rsid w:val="00423A37"/>
+    <w:rPr>
+      <w:rFonts w:asciiTheme="majorHAnsi" w:eastAsiaTheme="majorEastAsia" w:hAnsiTheme="majorHAnsi" w:cstheme="majorBidi"/>
+      <w:b/>
+      <w:bCs/>
+      <w:i/>
+      <w:iCs/>
+      <w:color w:val="4F81BD" w:themeColor="accent1"/>
+    </w:rPr>
+  </w:style>
+  <w:style w:type="paragraph" w:styleId="ListParagraph">
+    <w:name w:val="List Paragraph"/>
+    <w:basedOn w:val="Normal"/>
+    <w:uiPriority w:val="34"/>
+    <w:qFormat/>
+    <w:rsid w:val="00423A37"/>
+    <w:pPr>
+      <w:ind w:left="720"/>
+      <w:contextualSpacing/>
+    </w:pPr>
+  </w:style>
+  <w:style w:type="paragraph" w:styleId="TOC3">
+    <w:name w:val="toc 3"/>
+    <w:basedOn w:val="Normal"/>
+    <w:next w:val="Normal"/>
+    <w:autoRedefine/>
+    <w:uiPriority w:val="39"/>
+    <w:unhideWhenUsed/>
+    <w:rsid w:val="007E7ABB"/>
+    <w:pPr>
+      <w:spacing w:after="100"/>
+      <w:ind w:left="440"/>
+    </w:pPr>
+  </w:style>
+</w:styles>
+</file>
+
+<file path=word/stylesWithEffects.xml><?xml version="1.0" encoding="utf-8"?>
+<w:styles xmlns:wpc="http://schemas.microsoft.com/office/word/2010/wordprocessingCanvas" xmlns:mc="http://schemas.openxmlformats.org/markup-compatibility/2006" xmlns:o="urn:schemas-microsoft-com:office:office" xmlns:r="http://schemas.openxmlformats.org/officeDocument/2006/relationships" xmlns:m="http://schemas.openxmlformats.org/officeDocument/2006/math" xmlns:v="urn:schemas-microsoft-com:vml" xmlns:wp14="http://schemas.microsoft.com/office/word/2010/wordprocessingDrawing" xmlns:wp="http://schemas.openxmlformats.org/drawingml/2006/wordprocessingDrawing" xmlns:w10="urn:schemas-microsoft-com:office:word" xmlns:w="http://schemas.openxmlformats.org/wordprocessingml/2006/main" xmlns:w14="http://schemas.microsoft.com/office/word/2010/wordml" xmlns:wpg="http://schemas.microsoft.com/office/word/2010/wordprocessingGroup" xmlns:wpi="http://schemas.microsoft.com/office/word/2010/wordprocessingInk" xmlns:wne="http://schemas.microsoft.com/office/word/2006/wordml" xmlns:wps="http://schemas.microsoft.com/office/word/2010/wordprocessingShape" mc:Ignorable="w14 wp14">
+  <w:docDefaults>
+    <w:rPrDefault>
+      <w:rPr>
+        <w:rFonts w:asciiTheme="minorHAnsi" w:eastAsiaTheme="minorEastAsia" w:hAnsiTheme="minorHAnsi" w:cstheme="minorBidi"/>
+        <w:sz w:val="22"/>
+        <w:szCs w:val="22"/>
+        <w:lang w:val="en-CA" w:eastAsia="en-CA" w:bidi="ar-SA"/>
+      </w:rPr>
+    </w:rPrDefault>
+    <w:pPrDefault>
+      <w:pPr>
+        <w:spacing w:after="200" w:line="276" w:lineRule="auto"/>
+      </w:pPr>
+    </w:pPrDefault>
+  </w:docDefaults>
+  <w:latentStyles w:defLockedState="0" w:defUIPriority="99" w:defSemiHidden="1" w:defUnhideWhenUsed="1" w:defQFormat="0" w:count="267">
+    <w:lsdException w:name="Normal" w:semiHidden="0" w:uiPriority="0" w:unhideWhenUsed="0" w:qFormat="1"/>
+    <w:lsdException w:name="heading 1" w:semiHidden="0" w:uiPriority="9" w:unhideWhenUsed="0" w:qFormat="1"/>
+    <w:lsdException w:name="heading 2" w:uiPriority="9" w:qFormat="1"/>
+    <w:lsdException w:name="heading 3" w:uiPriority="9" w:qFormat="1"/>
+    <w:lsdException w:name="heading 4" w:uiPriority="9" w:qFormat="1"/>
+    <w:lsdException w:name="heading 5" w:uiPriority="9" w:qFormat="1"/>
+    <w:lsdException w:name="heading 6" w:uiPriority="9" w:qFormat="1"/>
+    <w:lsdException w:name="heading 7" w:uiPriority="9" w:qFormat="1"/>
+    <w:lsdException w:name="heading 8" w:uiPriority="9" w:qFormat="1"/>
+    <w:lsdException w:name="heading 9" w:uiPriority="9" w:qFormat="1"/>
+    <w:lsdException w:name="toc 1" w:uiPriority="39"/>
+    <w:lsdException w:name="toc 2" w:uiPriority="39"/>
+    <w:lsdException w:name="toc 3" w:uiPriority="39"/>
+    <w:lsdException w:name="toc 4" w:uiPriority="39"/>
+    <w:lsdException w:name="toc 5" w:uiPriority="39"/>
+    <w:lsdException w:name="toc 6" w:uiPriority="39"/>
+    <w:lsdException w:name="toc 7" w:uiPriority="39"/>
+    <w:lsdException w:name="toc 8" w:uiPriority="39"/>
+    <w:lsdException w:name="toc 9" w:uiPriority="39"/>
+    <w:lsdException w:name="caption" w:uiPriority="35" w:qFormat="1"/>
+    <w:lsdException w:name="Title" w:semiHidden="0" w:uiPriority="10" w:unhideWhenUsed="0" w:qFormat="1"/>
+    <w:lsdException w:name="Default Paragraph Font" w:uiPriority="1"/>
+    <w:lsdException w:name="Subtitle" w:semiHidden="0" w:uiPriority="11" w:unhideWhenUsed="0" w:qFormat="1"/>
+    <w:lsdException w:name="Strong" w:semiHidden="0" w:uiPriority="22" w:unhideWhenUsed="0" w:qFormat="1"/>
+    <w:lsdException w:name="Emphasis" w:semiHidden="0" w:uiPriority="20" w:unhideWhenUsed="0" w:qFormat="1"/>
+    <w:lsdException w:name="Table Grid" w:semiHidden="0" w:uiPriority="59" w:unhideWhenUsed="0"/>
+    <w:lsdException w:name="Placeholder Text" w:unhideWhenUsed="0"/>
+    <w:lsdException w:name="No Spacing" w:semiHidden="0" w:uiPriority="1" w:unhideWhenUsed="0" w:qFormat="1"/>
+    <w:lsdException w:name="Light Shading" w:semiHidden="0" w:uiPriority="60" w:unhideWhenUsed="0"/>
+    <w:lsdException w:name="Light List" w:semiHidden="0" w:uiPriority="61" w:unhideWhenUsed="0"/>
+    <w:lsdException w:name="Light Grid" w:semiHidden="0" w:uiPriority="62" w:unhideWhenUsed="0"/>
+    <w:lsdException w:name="Medium Shading 1" w:semiHidden="0" w:uiPriority="63" w:unhideWhenUsed="0"/>
+    <w:lsdException w:name="Medium Shading 2" w:semiHidden="0" w:uiPriority="64" w:unhideWhenUsed="0"/>
+    <w:lsdException w:name="Medium List 1" w:semiHidden="0" w:uiPriority="65" w:unhideWhenUsed="0"/>
+    <w:lsdException w:name="Medium List 2" w:semiHidden="0" w:uiPriority="66" w:unhideWhenUsed="0"/>
+    <w:lsdException w:name="Medium Grid 1" w:semiHidden="0" w:uiPriority="67" w:unhideWhenUsed="0"/>
+    <w:lsdException w:name="Medium Grid 2" w:semiHidden="0" w:uiPriority="68" w:unhideWhenUsed="0"/>
+    <w:lsdException w:name="Medium Grid 3" w:semiHidden="0" w:uiPriority="69" w:unhideWhenUsed="0"/>
+    <w:lsdException w:name="Dark List" w:semiHidden="0" w:uiPriority="70" w:unhideWhenUsed="0"/>
+    <w:lsdException w:name="Colorful Shading" w:semiHidden="0" w:uiPriority="71" w:unhideWhenUsed="0"/>
+    <w:lsdException w:name="Colorful List" w:semiHidden="0" w:uiPriority="72" w:unhideWhenUsed="0"/>
+    <w:lsdException w:name="Colorful Grid" w:semiHidden="0" w:uiPriority="73" w:unhideWhenUsed="0"/>
+    <w:lsdException w:name="Light Shading Accent 1" w:semiHidden="0" w:uiPriority="60" w:unhideWhenUsed="0"/>
+    <w:lsdException w:name="Light List Accent 1" w:semiHidden="0" w:uiPriority="61" w:unhideWhenUsed="0"/>
+    <w:lsdException w:name="Light Grid Accent 1" w:semiHidden="0" w:uiPriority="62" w:unhideWhenUsed="0"/>
+    <w:lsdException w:name="Medium Shading 1 Accent 1" w:semiHidden="0" w:uiPriority="63" w:unhideWhenUsed="0"/>
+    <w:lsdException w:name="Medium Shading 2 Accent 1" w:semiHidden="0" w:uiPriority="64" w:unhideWhenUsed="0"/>
+    <w:lsdException w:name="Medium List 1 Accent 1" w:semiHidden="0" w:uiPriority="65" w:unhideWhenUsed="0"/>
+    <w:lsdException w:name="Revision" w:unhideWhenUsed="0"/>
+    <w:lsdException w:name="List Paragraph" w:semiHidden="0" w:uiPriority="34" w:unhideWhenUsed="0" w:qFormat="1"/>
+    <w:lsdException w:name="Quote" w:semiHidden="0" w:uiPriority="29" w:unhideWhenUsed="0" w:qFormat="1"/>
+    <w:lsdException w:name="Intense Quote" w:semiHidden="0" w:uiPriority="30" w:unhideWhenUsed="0" w:qFormat="1"/>
+    <w:lsdException w:name="Medium List 2 Accent 1" w:semiHidden="0" w:uiPriority="66" w:unhideWhenUsed="0"/>
+    <w:lsdException w:name="Medium Grid 1 Accent 1" w:semiHidden="0" w:uiPriority="67" w:unhideWhenUsed="0"/>
+    <w:lsdException w:name="Medium Grid 2 Accent 1" w:semiHidden="0" w:uiPriority="68" w:unhideWhenUsed="0"/>
+    <w:lsdException w:name="Medium Grid 3 Accent 1" w:semiHidden="0" w:uiPriority="69" w:unhideWhenUsed="0"/>
+    <w:lsdException w:name="Dark List Accent 1" w:semiHidden="0" w:uiPriority="70" w:unhideWhenUsed="0"/>
+    <w:lsdException w:name="Colorful Shading Accent 1" w:semiHidden="0" w:uiPriority="71" w:unhideWhenUsed="0"/>
+    <w:lsdException w:name="Colorful List Accent 1" w:semiHidden="0" w:uiPriority="72" w:unhideWhenUsed="0"/>
+    <w:lsdException w:name="Colorful Grid Accent 1" w:semiHidden="0" w:uiPriority="73" w:unhideWhenUsed="0"/>
+    <w:lsdException w:name="Light Shading Accent 2" w:semiHidden="0" w:uiPriority="60" w:unhideWhenUsed="0"/>
+    <w:lsdException w:name="Light List Accent 2" w:semiHidden="0" w:uiPriority="61" w:unhideWhenUsed="0"/>
+    <w:lsdException w:name="Light Grid Accent 2" w:semiHidden="0" w:uiPriority="62" w:unhideWhenUsed="0"/>
+    <w:lsdException w:name="Medium Shading 1 Accent 2" w:semiHidden="0" w:uiPriority="63" w:unhideWhenUsed="0"/>
+    <w:lsdException w:name="Medium Shading 2 Accent 2" w:semiHidden="0" w:uiPriority="64" w:unhideWhenUsed="0"/>
+    <w:lsdException w:name="Medium List 1 Accent 2" w:semiHidden="0" w:uiPriority="65" w:unhideWhenUsed="0"/>
+    <w:lsdException w:name="Medium List 2 Accent 2" w:semiHidden="0" w:uiPriority="66" w:unhideWhenUsed="0"/>
+    <w:lsdException w:name="Medium Grid 1 Accent 2" w:semiHidden="0" w:uiPriority="67" w:unhideWhenUsed="0"/>
+    <w:lsdException w:name="Medium Grid 2 Accent 2" w:semiHidden="0" w:uiPriority="68" w:unhideWhenUsed="0"/>
+    <w:lsdException w:name="Medium Grid 3 Accent 2" w:semiHidden="0" w:uiPriority="69" w:unhideWhenUsed="0"/>
+    <w:lsdException w:name="Dark List Accent 2" w:semiHidden="0" w:uiPriority="70" w:unhideWhenUsed="0"/>
+    <w:lsdException w:name="Colorful Shading Accent 2" w:semiHidden="0" w:uiPriority="71" w:unhideWhenUsed="0"/>
+    <w:lsdException w:name="Colorful List Accent 2" w:semiHidden="0" w:uiPriority="72" w:unhideWhenUsed="0"/>
+    <w:lsdException w:name="Colorful Grid Accent 2" w:semiHidden="0" w:uiPriority="73" w:unhideWhenUsed="0"/>
+    <w:lsdException w:name="Light Shading Accent 3" w:semiHidden="0" w:uiPriority="60" w:unhideWhenUsed="0"/>
+    <w:lsdException w:name="Light List Accent 3" w:semiHidden="0" w:uiPriority="61" w:unhideWhenUsed="0"/>
+    <w:lsdException w:name="Light Grid Accent 3" w:semiHidden="0" w:uiPriority="62" w:unhideWhenUsed="0"/>
+    <w:lsdException w:name="Medium Shading 1 Accent 3" w:semiHidden="0" w:uiPriority="63" w:unhideWhenUsed="0"/>
+    <w:lsdException w:name="Medium Shading 2 Accent 3" w:semiHidden="0" w:uiPriority="64" w:unhideWhenUsed="0"/>
+    <w:lsdException w:name="Medium List 1 Accent 3" w:semiHidden="0" w:uiPriority="65" w:unhideWhenUsed="0"/>
+    <w:lsdException w:name="Medium List 2 Accent 3" w:semiHidden="0" w:uiPriority="66" w:unhideWhenUsed="0"/>
+    <w:lsdException w:name="Medium Grid 1 Accent 3" w:semiHidden="0" w:uiPriority="67" w:unhideWhenUsed="0"/>
+    <w:lsdException w:name="Medium Grid 2 Accent 3" w:semiHidden="0" w:uiPriority="68" w:unhideWhenUsed="0"/>
+    <w:lsdException w:name="Medium Grid 3 Accent 3" w:semiHidden="0" w:uiPriority="69" w:unhideWhenUsed="0"/>
+    <w:lsdException w:name="Dark List Accent 3" w:semiHidden="0" w:uiPriority="70" w:unhideWhenUsed="0"/>
+    <w:lsdException w:name="Colorful Shading Accent 3" w:semiHidden="0" w:uiPriority="71" w:unhideWhenUsed="0"/>
+    <w:lsdException w:name="Colorful List Accent 3" w:semiHidden="0" w:uiPriority="72" w:unhideWhenUsed="0"/>
+    <w:lsdException w:name="Colorful Grid Accent 3" w:semiHidden="0" w:uiPriority="73" w:unhideWhenUsed="0"/>
+    <w:lsdException w:name="Light Shading Accent 4" w:semiHidden="0" w:uiPriority="60" w:unhideWhenUsed="0"/>
+    <w:lsdException w:name="Light List Accent 4" w:semiHidden="0" w:uiPriority="61" w:unhideWhenUsed="0"/>
+    <w:lsdException w:name="Light Grid Accent 4" w:semiHidden="0" w:uiPriority="62" w:unhideWhenUsed="0"/>
+    <w:lsdException w:name="Medium Shading 1 Accent 4" w:semiHidden="0" w:uiPriority="63" w:unhideWhenUsed="0"/>
+    <w:lsdException w:name="Medium Shading 2 Accent 4" w:semiHidden="0" w:uiPriority="64" w:unhideWhenUsed="0"/>
+    <w:lsdException w:name="Medium List 1 Accent 4" w:semiHidden="0" w:uiPriority="65" w:unhideWhenUsed="0"/>
+    <w:lsdException w:name="Medium List 2 Accent 4" w:semiHidden="0" w:uiPriority="66" w:unhideWhenUsed="0"/>
+    <w:lsdException w:name="Medium Grid 1 Accent 4" w:semiHidden="0" w:uiPriority="67" w:unhideWhenUsed="0"/>
+    <w:lsdException w:name="Medium Grid 2 Accent 4" w:semiHidden="0" w:uiPriority="68" w:unhideWhenUsed="0"/>
+    <w:lsdException w:name="Medium Grid 3 Accent 4" w:semiHidden="0" w:uiPriority="69" w:unhideWhenUsed="0"/>
+    <w:lsdException w:name="Dark List Accent 4" w:semiHidden="0" w:uiPriority="70" w:unhideWhenUsed="0"/>
+    <w:lsdException w:name="Colorful Shading Accent 4" w:semiHidden="0" w:uiPriority="71" w:unhideWhenUsed="0"/>
+    <w:lsdException w:name="Colorful List Accent 4" w:semiHidden="0" w:uiPriority="72" w:unhideWhenUsed="0"/>
+    <w:lsdException w:name="Colorful Grid Accent 4" w:semiHidden="0" w:uiPriority="73" w:unhideWhenUsed="0"/>
+    <w:lsdException w:name="Light Shading Accent 5" w:semiHidden="0" w:uiPriority="60" w:unhideWhenUsed="0"/>
+    <w:lsdException w:name="Light List Accent 5" w:semiHidden="0" w:uiPriority="61" w:unhideWhenUsed="0"/>
+    <w:lsdException w:name="Light Grid Accent 5" w:semiHidden="0" w:uiPriority="62" w:unhideWhenUsed="0"/>
+    <w:lsdException w:name="Medium Shading 1 Accent 5" w:semiHidden="0" w:uiPriority="63" w:unhideWhenUsed="0"/>
+    <w:lsdException w:name="Medium Shading 2 Accent 5" w:semiHidden="0" w:uiPriority="64" w:unhideWhenUsed="0"/>
+    <w:lsdException w:name="Medium List 1 Accent 5" w:semiHidden="0" w:uiPriority="65" w:unhideWhenUsed="0"/>
+    <w:lsdException w:name="Medium List 2 Accent 5" w:semiHidden="0" w:uiPriority="66" w:unhideWhenUsed="0"/>
+    <w:lsdException w:name="Medium Grid 1 Accent 5" w:semiHidden="0" w:uiPriority="67" w:unhideWhenUsed="0"/>
+    <w:lsdException w:name="Medium Grid 2 Accent 5" w:semiHidden="0" w:uiPriority="68" w:unhideWhenUsed="0"/>
+    <w:lsdException w:name="Medium Grid 3 Accent 5" w:semiHidden="0" w:uiPriority="69" w:unhideWhenUsed="0"/>
+    <w:lsdException w:name="Dark List Accent 5" w:semiHidden="0" w:uiPriority="70" w:unhideWhenUsed="0"/>
+    <w:lsdException w:name="Colorful Shading Accent 5" w:semiHidden="0" w:uiPriority="71" w:unhideWhenUsed="0"/>
+    <w:lsdException w:name="Colorful List Accent 5" w:semiHidden="0" w:uiPriority="72" w:unhideWhenUsed="0"/>
+    <w:lsdException w:name="Colorful Grid Accent 5" w:semiHidden="0" w:uiPriority="73" w:unhideWhenUsed="0"/>
+    <w:lsdException w:name="Light Shading Accent 6" w:semiHidden="0" w:uiPriority="60" w:unhideWhenUsed="0"/>
+    <w:lsdException w:name="Light List Accent 6" w:semiHidden="0" w:uiPriority="61" w:unhideWhenUsed="0"/>
+    <w:lsdException w:name="Light Grid Accent 6" w:semiHidden="0" w:uiPriority="62" w:unhideWhenUsed="0"/>
+    <w:lsdException w:name="Medium Shading 1 Accent 6" w:semiHidden="0" w:uiPriority="63" w:unhideWhenUsed="0"/>
+    <w:lsdException w:name="Medium Shading 2 Accent 6" w:semiHidden="0" w:uiPriority="64" w:unhideWhenUsed="0"/>
+    <w:lsdException w:name="Medium List 1 Accent 6" w:semiHidden="0" w:uiPriority="65" w:unhideWhenUsed="0"/>
+    <w:lsdException w:name="Medium List 2 Accent 6" w:semiHidden="0" w:uiPriority="66" w:unhideWhenUsed="0"/>
+    <w:lsdException w:name="Medium Grid 1 Accent 6" w:semiHidden="0" w:uiPriority="67" w:unhideWhenUsed="0"/>
+    <w:lsdException w:name="Medium Grid 2 Accent 6" w:semiHidden="0" w:uiPriority="68" w:unhideWhenUsed="0"/>
+    <w:lsdException w:name="Medium Grid 3 Accent 6" w:semiHidden="0" w:uiPriority="69" w:unhideWhenUsed="0"/>
+    <w:lsdException w:name="Dark List Accent 6" w:semiHidden="0" w:uiPriority="70" w:unhideWhenUsed="0"/>
+    <w:lsdException w:name="Colorful Shading Accent 6" w:semiHidden="0" w:uiPriority="71" w:unhideWhenUsed="0"/>
+    <w:lsdException w:name="Colorful List Accent 6" w:semiHidden="0" w:uiPriority="72" w:unhideWhenUsed="0"/>
+    <w:lsdException w:name="Colorful Grid Accent 6" w:semiHidden="0" w:uiPriority="73" w:unhideWhenUsed="0"/>
+    <w:lsdException w:name="Subtle Emphasis" w:semiHidden="0" w:uiPriority="19" w:unhideWhenUsed="0" w:qFormat="1"/>
+    <w:lsdException w:name="Intense Emphasis" w:semiHidden="0" w:uiPriority="21" w:unhideWhenUsed="0" w:qFormat="1"/>
+    <w:lsdException w:name="Subtle Reference" w:semiHidden="0" w:uiPriority="31" w:unhideWhenUsed="0" w:qFormat="1"/>
+    <w:lsdException w:name="Intense Reference" w:semiHidden="0" w:uiPriority="32" w:unhideWhenUsed="0" w:qFormat="1"/>
+    <w:lsdException w:name="Book Title" w:semiHidden="0" w:uiPriority="33" w:unhideWhenUsed="0" w:qFormat="1"/>
+    <w:lsdException w:name="Bibliography" w:uiPriority="37"/>
+    <w:lsdException w:name="TOC Heading" w:uiPriority="39" w:qFormat="1"/>
+  </w:latentStyles>
+  <w:style w:type="paragraph" w:default="1" w:styleId="Normal">
+    <w:name w:val="Normal"/>
+    <w:qFormat/>
+  </w:style>
+  <w:style w:type="character" w:default="1" w:styleId="DefaultParagraphFont">
+    <w:name w:val="Default Paragraph Font"/>
+    <w:uiPriority w:val="1"/>
+    <w:semiHidden/>
+    <w:unhideWhenUsed/>
+  </w:style>
+  <w:style w:type="table" w:default="1" w:styleId="TableNormal">
+    <w:name w:val="Normal Table"/>
+    <w:uiPriority w:val="99"/>
+    <w:semiHidden/>
+    <w:unhideWhenUsed/>
+    <w:tblPr>
+      <w:tblInd w:w="0" w:type="dxa"/>
+      <w:tblCellMar>
+        <w:top w:w="0" w:type="dxa"/>
+        <w:left w:w="108" w:type="dxa"/>
+        <w:bottom w:w="0" w:type="dxa"/>
+        <w:right w:w="108" w:type="dxa"/>
+      </w:tblCellMar>
+    </w:tblPr>
+  </w:style>
+  <w:style w:type="numbering" w:default="1" w:styleId="NoList">
+    <w:name w:val="No List"/>
+    <w:uiPriority w:val="99"/>
+    <w:semiHidden/>
+    <w:unhideWhenUsed/>
+  </w:style>
 </w:styles>
 </file>
 
 <file path=word/glossary/document.xml><?xml version="1.0" encoding="utf-8"?>
-<w:glossaryDocument xmlns:ve="http://schemas.openxmlformats.org/markup-compatibility/2006" xmlns:o="urn:schemas-microsoft-com:office:office" xmlns:r="http://schemas.openxmlformats.org/officeDocument/2006/relationships" xmlns:m="http://schemas.openxmlformats.org/officeDocument/2006/math" xmlns:v="urn:schemas-microsoft-com:vml" xmlns:wp="http://schemas.openxmlformats.org/drawingml/2006/wordprocessingDrawing" xmlns:w10="urn:schemas-microsoft-com:office:word" xmlns:w="http://schemas.openxmlformats.org/wordprocessingml/2006/main" xmlns:wne="http://schemas.microsoft.com/office/word/2006/wordml">
+<w:glossaryDocument xmlns:wpc="http://schemas.microsoft.com/office/word/2010/wordprocessingCanvas" xmlns:mc="http://schemas.openxmlformats.org/markup-compatibility/2006" xmlns:o="urn:schemas-microsoft-com:office:office" xmlns:r="http://schemas.openxmlformats.org/officeDocument/2006/relationships" xmlns:m="http://schemas.openxmlformats.org/officeDocument/2006/math" xmlns:v="urn:schemas-microsoft-com:vml" xmlns:wp14="http://schemas.microsoft.com/office/word/2010/wordprocessingDrawing" xmlns:wp="http://schemas.openxmlformats.org/drawingml/2006/wordprocessingDrawing" xmlns:w10="urn:schemas-microsoft-com:office:word" xmlns:w="http://schemas.openxmlformats.org/wordprocessingml/2006/main" xmlns:w14="http://schemas.microsoft.com/office/word/2010/wordml" xmlns:wpg="http://schemas.microsoft.com/office/word/2010/wordprocessingGroup" xmlns:wpi="http://schemas.microsoft.com/office/word/2010/wordprocessingInk" xmlns:wne="http://schemas.microsoft.com/office/word/2006/wordml" xmlns:wps="http://schemas.microsoft.com/office/word/2010/wordprocessingShape" mc:Ignorable="w14 wp14">
   <w:docParts>
     <w:docPart>
       <w:docPartPr>
@@ -1279,50 +2995,18 @@
         </w:p>
       </w:docPartBody>
     </w:docPart>
-    <w:docPart>
-      <w:docPartPr>
-        <w:name w:val="3886768D752843C78BCCFD75309D281A"/>
-        <w:category>
-          <w:name w:val="General"/>
-          <w:gallery w:val="placeholder"/>
-        </w:category>
-        <w:types>
-          <w:type w:val="bbPlcHdr"/>
-        </w:types>
-        <w:behaviors>
-          <w:behavior w:val="content"/>
-        </w:behaviors>
-        <w:guid w:val="{25DC77FD-DBDF-4CEE-B1F7-CA47A73DB819}"/>
-      </w:docPartPr>
-      <w:docPartBody>
-        <w:p>
-          <w:pPr>
-            <w:pStyle w:val="3886768D752843C78BCCFD75309D281A"/>
-          </w:pPr>
-          <w:r>
-            <w:rPr>
-              <w:rFonts w:asciiTheme="majorHAnsi" w:eastAsiaTheme="majorEastAsia" w:hAnsiTheme="majorHAnsi" w:cstheme="majorBidi"/>
-              <w:color w:val="4F81BD" w:themeColor="accent1"/>
-              <w:sz w:val="80"/>
-              <w:szCs w:val="80"/>
-            </w:rPr>
-            <w:t>[Type the document title]</w:t>
-          </w:r>
-        </w:p>
-      </w:docPartBody>
-    </w:docPart>
   </w:docParts>
 </w:glossaryDocument>
 </file>
 
 <file path=word/glossary/fontTable.xml><?xml version="1.0" encoding="utf-8"?>
-<w:fonts xmlns:r="http://schemas.openxmlformats.org/officeDocument/2006/relationships" xmlns:w="http://schemas.openxmlformats.org/wordprocessingml/2006/main">
+<w:fonts xmlns:mc="http://schemas.openxmlformats.org/markup-compatibility/2006" xmlns:r="http://schemas.openxmlformats.org/officeDocument/2006/relationships" xmlns:w="http://schemas.openxmlformats.org/wordprocessingml/2006/main" xmlns:w14="http://schemas.microsoft.com/office/word/2010/wordml" mc:Ignorable="w14">
   <w:font w:name="Calibri">
     <w:panose1 w:val="020F0502020204030204"/>
     <w:charset w:val="00"/>
     <w:family w:val="swiss"/>
     <w:pitch w:val="variable"/>
-    <w:sig w:usb0="E10002FF" w:usb1="4000ACFF" w:usb2="00000009" w:usb3="00000000" w:csb0="0000019F" w:csb1="00000000"/>
+    <w:sig w:usb0="E00002FF" w:usb1="4000ACFF" w:usb2="00000001" w:usb3="00000000" w:csb0="0000019F" w:csb1="00000000"/>
   </w:font>
   <w:font w:name="Times New Roman">
     <w:panose1 w:val="02020603050405020304"/>
@@ -1330,6 +3014,27 @@
     <w:family w:val="roman"/>
     <w:pitch w:val="variable"/>
     <w:sig w:usb0="E0002AFF" w:usb1="C0007841" w:usb2="00000009" w:usb3="00000000" w:csb0="000001FF" w:csb1="00000000"/>
+  </w:font>
+  <w:font w:name="Courier New">
+    <w:panose1 w:val="02070309020205020404"/>
+    <w:charset w:val="00"/>
+    <w:family w:val="modern"/>
+    <w:pitch w:val="fixed"/>
+    <w:sig w:usb0="E0002AFF" w:usb1="C0007843" w:usb2="00000009" w:usb3="00000000" w:csb0="000001FF" w:csb1="00000000"/>
+  </w:font>
+  <w:font w:name="Wingdings">
+    <w:panose1 w:val="05000000000000000000"/>
+    <w:charset w:val="02"/>
+    <w:family w:val="auto"/>
+    <w:pitch w:val="variable"/>
+    <w:sig w:usb0="00000000" w:usb1="10000000" w:usb2="00000000" w:usb3="00000000" w:csb0="80000000" w:csb1="00000000"/>
+  </w:font>
+  <w:font w:name="Symbol">
+    <w:panose1 w:val="05050102010706020507"/>
+    <w:charset w:val="02"/>
+    <w:family w:val="roman"/>
+    <w:pitch w:val="variable"/>
+    <w:sig w:usb0="00000000" w:usb1="10000000" w:usb2="00000000" w:usb3="00000000" w:csb0="80000000" w:csb1="00000000"/>
   </w:font>
   <w:font w:name="Cambria">
     <w:panose1 w:val="02040503050406030204"/>
@@ -1339,7 +3044,7 @@
     <w:sig w:usb0="E00002FF" w:usb1="400004FF" w:usb2="00000000" w:usb3="00000000" w:csb0="0000019F" w:csb1="00000000"/>
   </w:font>
   <w:font w:name="Tahoma">
-    <w:panose1 w:val="00000000000000000000"/>
+    <w:panose1 w:val="020B0604030504040204"/>
     <w:charset w:val="00"/>
     <w:family w:val="swiss"/>
     <w:notTrueType/>
@@ -1350,15 +3055,17 @@
 </file>
 
 <file path=word/glossary/settings.xml><?xml version="1.0" encoding="utf-8"?>
-<w:settings xmlns:o="urn:schemas-microsoft-com:office:office" xmlns:r="http://schemas.openxmlformats.org/officeDocument/2006/relationships" xmlns:m="http://schemas.openxmlformats.org/officeDocument/2006/math" xmlns:v="urn:schemas-microsoft-com:vml" xmlns:w10="urn:schemas-microsoft-com:office:word" xmlns:w="http://schemas.openxmlformats.org/wordprocessingml/2006/main" xmlns:sl="http://schemas.openxmlformats.org/schemaLibrary/2006/main">
+<w:settings xmlns:mc="http://schemas.openxmlformats.org/markup-compatibility/2006" xmlns:o="urn:schemas-microsoft-com:office:office" xmlns:r="http://schemas.openxmlformats.org/officeDocument/2006/relationships" xmlns:m="http://schemas.openxmlformats.org/officeDocument/2006/math" xmlns:v="urn:schemas-microsoft-com:vml" xmlns:w10="urn:schemas-microsoft-com:office:word" xmlns:w="http://schemas.openxmlformats.org/wordprocessingml/2006/main" xmlns:w14="http://schemas.microsoft.com/office/word/2010/wordml" xmlns:sl="http://schemas.openxmlformats.org/schemaLibrary/2006/main" mc:Ignorable="w14">
   <w:view w:val="normal"/>
   <w:defaultTabStop w:val="720"/>
   <w:characterSpacingControl w:val="doNotCompress"/>
   <w:compat>
     <w:useFELayout/>
+    <w:compatSetting w:name="compatibilityMode" w:uri="http://schemas.microsoft.com/office/word" w:val="12"/>
   </w:compat>
   <w:rsids>
     <w:rsidRoot w:val="00B926F8"/>
+    <w:rsid w:val="005B7E9F"/>
     <w:rsid w:val="007872B3"/>
     <w:rsid w:val="00944C68"/>
     <w:rsid w:val="00AE17B5"/>
@@ -1368,7 +3075,7 @@
     <m:mathFont m:val="Cambria Math"/>
     <m:brkBin m:val="before"/>
     <m:brkBinSub m:val="--"/>
-    <m:smallFrac m:val="off"/>
+    <m:smallFrac m:val="0"/>
     <m:dispDef/>
     <m:lMargin m:val="0"/>
     <m:rMargin m:val="0"/>
@@ -1385,7 +3092,7 @@
 </file>
 
 <file path=word/glossary/styles.xml><?xml version="1.0" encoding="utf-8"?>
-<w:styles xmlns:r="http://schemas.openxmlformats.org/officeDocument/2006/relationships" xmlns:w="http://schemas.openxmlformats.org/wordprocessingml/2006/main">
+<w:styles xmlns:mc="http://schemas.openxmlformats.org/markup-compatibility/2006" xmlns:r="http://schemas.openxmlformats.org/officeDocument/2006/relationships" xmlns:w="http://schemas.openxmlformats.org/wordprocessingml/2006/main" xmlns:w14="http://schemas.microsoft.com/office/word/2010/wordml" mc:Ignorable="w14">
   <w:docDefaults>
     <w:rPrDefault>
       <w:rPr>
@@ -1556,7 +3263,6 @@
     <w:uiPriority w:val="99"/>
     <w:semiHidden/>
     <w:unhideWhenUsed/>
-    <w:qFormat/>
     <w:tblPr>
       <w:tblInd w:w="0" w:type="dxa"/>
       <w:tblCellMar>
@@ -1600,8 +3306,198 @@
 </w:styles>
 </file>
 
+<file path=word/glossary/stylesWithEffects.xml><?xml version="1.0" encoding="utf-8"?>
+<w:styles xmlns:wpc="http://schemas.microsoft.com/office/word/2010/wordprocessingCanvas" xmlns:mc="http://schemas.openxmlformats.org/markup-compatibility/2006" xmlns:o="urn:schemas-microsoft-com:office:office" xmlns:r="http://schemas.openxmlformats.org/officeDocument/2006/relationships" xmlns:m="http://schemas.openxmlformats.org/officeDocument/2006/math" xmlns:v="urn:schemas-microsoft-com:vml" xmlns:wp14="http://schemas.microsoft.com/office/word/2010/wordprocessingDrawing" xmlns:wp="http://schemas.openxmlformats.org/drawingml/2006/wordprocessingDrawing" xmlns:w10="urn:schemas-microsoft-com:office:word" xmlns:w="http://schemas.openxmlformats.org/wordprocessingml/2006/main" xmlns:w14="http://schemas.microsoft.com/office/word/2010/wordml" xmlns:wpg="http://schemas.microsoft.com/office/word/2010/wordprocessingGroup" xmlns:wpi="http://schemas.microsoft.com/office/word/2010/wordprocessingInk" xmlns:wne="http://schemas.microsoft.com/office/word/2006/wordml" xmlns:wps="http://schemas.microsoft.com/office/word/2010/wordprocessingShape" mc:Ignorable="w14 wp14">
+  <w:docDefaults>
+    <w:rPrDefault>
+      <w:rPr>
+        <w:rFonts w:asciiTheme="minorHAnsi" w:eastAsiaTheme="minorEastAsia" w:hAnsiTheme="minorHAnsi" w:cstheme="minorBidi"/>
+        <w:sz w:val="22"/>
+        <w:szCs w:val="22"/>
+        <w:lang w:val="en-CA" w:eastAsia="en-CA" w:bidi="ar-SA"/>
+      </w:rPr>
+    </w:rPrDefault>
+    <w:pPrDefault>
+      <w:pPr>
+        <w:spacing w:after="200" w:line="276" w:lineRule="auto"/>
+      </w:pPr>
+    </w:pPrDefault>
+  </w:docDefaults>
+  <w:latentStyles w:defLockedState="0" w:defUIPriority="99" w:defSemiHidden="1" w:defUnhideWhenUsed="1" w:defQFormat="0" w:count="267">
+    <w:lsdException w:name="Normal" w:semiHidden="0" w:uiPriority="0" w:unhideWhenUsed="0" w:qFormat="1"/>
+    <w:lsdException w:name="heading 1" w:semiHidden="0" w:uiPriority="9" w:unhideWhenUsed="0" w:qFormat="1"/>
+    <w:lsdException w:name="heading 2" w:uiPriority="9" w:qFormat="1"/>
+    <w:lsdException w:name="heading 3" w:uiPriority="9" w:qFormat="1"/>
+    <w:lsdException w:name="heading 4" w:uiPriority="9" w:qFormat="1"/>
+    <w:lsdException w:name="heading 5" w:uiPriority="9" w:qFormat="1"/>
+    <w:lsdException w:name="heading 6" w:uiPriority="9" w:qFormat="1"/>
+    <w:lsdException w:name="heading 7" w:uiPriority="9" w:qFormat="1"/>
+    <w:lsdException w:name="heading 8" w:uiPriority="9" w:qFormat="1"/>
+    <w:lsdException w:name="heading 9" w:uiPriority="9" w:qFormat="1"/>
+    <w:lsdException w:name="toc 1" w:uiPriority="39"/>
+    <w:lsdException w:name="toc 2" w:uiPriority="39"/>
+    <w:lsdException w:name="toc 3" w:uiPriority="39"/>
+    <w:lsdException w:name="toc 4" w:uiPriority="39"/>
+    <w:lsdException w:name="toc 5" w:uiPriority="39"/>
+    <w:lsdException w:name="toc 6" w:uiPriority="39"/>
+    <w:lsdException w:name="toc 7" w:uiPriority="39"/>
+    <w:lsdException w:name="toc 8" w:uiPriority="39"/>
+    <w:lsdException w:name="toc 9" w:uiPriority="39"/>
+    <w:lsdException w:name="caption" w:uiPriority="35" w:qFormat="1"/>
+    <w:lsdException w:name="Title" w:semiHidden="0" w:uiPriority="10" w:unhideWhenUsed="0" w:qFormat="1"/>
+    <w:lsdException w:name="Default Paragraph Font" w:uiPriority="1"/>
+    <w:lsdException w:name="Subtitle" w:semiHidden="0" w:uiPriority="11" w:unhideWhenUsed="0" w:qFormat="1"/>
+    <w:lsdException w:name="Strong" w:semiHidden="0" w:uiPriority="22" w:unhideWhenUsed="0" w:qFormat="1"/>
+    <w:lsdException w:name="Emphasis" w:semiHidden="0" w:uiPriority="20" w:unhideWhenUsed="0" w:qFormat="1"/>
+    <w:lsdException w:name="Table Grid" w:semiHidden="0" w:uiPriority="59" w:unhideWhenUsed="0"/>
+    <w:lsdException w:name="Placeholder Text" w:unhideWhenUsed="0"/>
+    <w:lsdException w:name="No Spacing" w:semiHidden="0" w:uiPriority="1" w:unhideWhenUsed="0" w:qFormat="1"/>
+    <w:lsdException w:name="Light Shading" w:semiHidden="0" w:uiPriority="60" w:unhideWhenUsed="0"/>
+    <w:lsdException w:name="Light List" w:semiHidden="0" w:uiPriority="61" w:unhideWhenUsed="0"/>
+    <w:lsdException w:name="Light Grid" w:semiHidden="0" w:uiPriority="62" w:unhideWhenUsed="0"/>
+    <w:lsdException w:name="Medium Shading 1" w:semiHidden="0" w:uiPriority="63" w:unhideWhenUsed="0"/>
+    <w:lsdException w:name="Medium Shading 2" w:semiHidden="0" w:uiPriority="64" w:unhideWhenUsed="0"/>
+    <w:lsdException w:name="Medium List 1" w:semiHidden="0" w:uiPriority="65" w:unhideWhenUsed="0"/>
+    <w:lsdException w:name="Medium List 2" w:semiHidden="0" w:uiPriority="66" w:unhideWhenUsed="0"/>
+    <w:lsdException w:name="Medium Grid 1" w:semiHidden="0" w:uiPriority="67" w:unhideWhenUsed="0"/>
+    <w:lsdException w:name="Medium Grid 2" w:semiHidden="0" w:uiPriority="68" w:unhideWhenUsed="0"/>
+    <w:lsdException w:name="Medium Grid 3" w:semiHidden="0" w:uiPriority="69" w:unhideWhenUsed="0"/>
+    <w:lsdException w:name="Dark List" w:semiHidden="0" w:uiPriority="70" w:unhideWhenUsed="0"/>
+    <w:lsdException w:name="Colorful Shading" w:semiHidden="0" w:uiPriority="71" w:unhideWhenUsed="0"/>
+    <w:lsdException w:name="Colorful List" w:semiHidden="0" w:uiPriority="72" w:unhideWhenUsed="0"/>
+    <w:lsdException w:name="Colorful Grid" w:semiHidden="0" w:uiPriority="73" w:unhideWhenUsed="0"/>
+    <w:lsdException w:name="Light Shading Accent 1" w:semiHidden="0" w:uiPriority="60" w:unhideWhenUsed="0"/>
+    <w:lsdException w:name="Light List Accent 1" w:semiHidden="0" w:uiPriority="61" w:unhideWhenUsed="0"/>
+    <w:lsdException w:name="Light Grid Accent 1" w:semiHidden="0" w:uiPriority="62" w:unhideWhenUsed="0"/>
+    <w:lsdException w:name="Medium Shading 1 Accent 1" w:semiHidden="0" w:uiPriority="63" w:unhideWhenUsed="0"/>
+    <w:lsdException w:name="Medium Shading 2 Accent 1" w:semiHidden="0" w:uiPriority="64" w:unhideWhenUsed="0"/>
+    <w:lsdException w:name="Medium List 1 Accent 1" w:semiHidden="0" w:uiPriority="65" w:unhideWhenUsed="0"/>
+    <w:lsdException w:name="Revision" w:unhideWhenUsed="0"/>
+    <w:lsdException w:name="List Paragraph" w:semiHidden="0" w:uiPriority="34" w:unhideWhenUsed="0" w:qFormat="1"/>
+    <w:lsdException w:name="Quote" w:semiHidden="0" w:uiPriority="29" w:unhideWhenUsed="0" w:qFormat="1"/>
+    <w:lsdException w:name="Intense Quote" w:semiHidden="0" w:uiPriority="30" w:unhideWhenUsed="0" w:qFormat="1"/>
+    <w:lsdException w:name="Medium List 2 Accent 1" w:semiHidden="0" w:uiPriority="66" w:unhideWhenUsed="0"/>
+    <w:lsdException w:name="Medium Grid 1 Accent 1" w:semiHidden="0" w:uiPriority="67" w:unhideWhenUsed="0"/>
+    <w:lsdException w:name="Medium Grid 2 Accent 1" w:semiHidden="0" w:uiPriority="68" w:unhideWhenUsed="0"/>
+    <w:lsdException w:name="Medium Grid 3 Accent 1" w:semiHidden="0" w:uiPriority="69" w:unhideWhenUsed="0"/>
+    <w:lsdException w:name="Dark List Accent 1" w:semiHidden="0" w:uiPriority="70" w:unhideWhenUsed="0"/>
+    <w:lsdException w:name="Colorful Shading Accent 1" w:semiHidden="0" w:uiPriority="71" w:unhideWhenUsed="0"/>
+    <w:lsdException w:name="Colorful List Accent 1" w:semiHidden="0" w:uiPriority="72" w:unhideWhenUsed="0"/>
+    <w:lsdException w:name="Colorful Grid Accent 1" w:semiHidden="0" w:uiPriority="73" w:unhideWhenUsed="0"/>
+    <w:lsdException w:name="Light Shading Accent 2" w:semiHidden="0" w:uiPriority="60" w:unhideWhenUsed="0"/>
+    <w:lsdException w:name="Light List Accent 2" w:semiHidden="0" w:uiPriority="61" w:unhideWhenUsed="0"/>
+    <w:lsdException w:name="Light Grid Accent 2" w:semiHidden="0" w:uiPriority="62" w:unhideWhenUsed="0"/>
+    <w:lsdException w:name="Medium Shading 1 Accent 2" w:semiHidden="0" w:uiPriority="63" w:unhideWhenUsed="0"/>
+    <w:lsdException w:name="Medium Shading 2 Accent 2" w:semiHidden="0" w:uiPriority="64" w:unhideWhenUsed="0"/>
+    <w:lsdException w:name="Medium List 1 Accent 2" w:semiHidden="0" w:uiPriority="65" w:unhideWhenUsed="0"/>
+    <w:lsdException w:name="Medium List 2 Accent 2" w:semiHidden="0" w:uiPriority="66" w:unhideWhenUsed="0"/>
+    <w:lsdException w:name="Medium Grid 1 Accent 2" w:semiHidden="0" w:uiPriority="67" w:unhideWhenUsed="0"/>
+    <w:lsdException w:name="Medium Grid 2 Accent 2" w:semiHidden="0" w:uiPriority="68" w:unhideWhenUsed="0"/>
+    <w:lsdException w:name="Medium Grid 3 Accent 2" w:semiHidden="0" w:uiPriority="69" w:unhideWhenUsed="0"/>
+    <w:lsdException w:name="Dark List Accent 2" w:semiHidden="0" w:uiPriority="70" w:unhideWhenUsed="0"/>
+    <w:lsdException w:name="Colorful Shading Accent 2" w:semiHidden="0" w:uiPriority="71" w:unhideWhenUsed="0"/>
+    <w:lsdException w:name="Colorful List Accent 2" w:semiHidden="0" w:uiPriority="72" w:unhideWhenUsed="0"/>
+    <w:lsdException w:name="Colorful Grid Accent 2" w:semiHidden="0" w:uiPriority="73" w:unhideWhenUsed="0"/>
+    <w:lsdException w:name="Light Shading Accent 3" w:semiHidden="0" w:uiPriority="60" w:unhideWhenUsed="0"/>
+    <w:lsdException w:name="Light List Accent 3" w:semiHidden="0" w:uiPriority="61" w:unhideWhenUsed="0"/>
+    <w:lsdException w:name="Light Grid Accent 3" w:semiHidden="0" w:uiPriority="62" w:unhideWhenUsed="0"/>
+    <w:lsdException w:name="Medium Shading 1 Accent 3" w:semiHidden="0" w:uiPriority="63" w:unhideWhenUsed="0"/>
+    <w:lsdException w:name="Medium Shading 2 Accent 3" w:semiHidden="0" w:uiPriority="64" w:unhideWhenUsed="0"/>
+    <w:lsdException w:name="Medium List 1 Accent 3" w:semiHidden="0" w:uiPriority="65" w:unhideWhenUsed="0"/>
+    <w:lsdException w:name="Medium List 2 Accent 3" w:semiHidden="0" w:uiPriority="66" w:unhideWhenUsed="0"/>
+    <w:lsdException w:name="Medium Grid 1 Accent 3" w:semiHidden="0" w:uiPriority="67" w:unhideWhenUsed="0"/>
+    <w:lsdException w:name="Medium Grid 2 Accent 3" w:semiHidden="0" w:uiPriority="68" w:unhideWhenUsed="0"/>
+    <w:lsdException w:name="Medium Grid 3 Accent 3" w:semiHidden="0" w:uiPriority="69" w:unhideWhenUsed="0"/>
+    <w:lsdException w:name="Dark List Accent 3" w:semiHidden="0" w:uiPriority="70" w:unhideWhenUsed="0"/>
+    <w:lsdException w:name="Colorful Shading Accent 3" w:semiHidden="0" w:uiPriority="71" w:unhideWhenUsed="0"/>
+    <w:lsdException w:name="Colorful List Accent 3" w:semiHidden="0" w:uiPriority="72" w:unhideWhenUsed="0"/>
+    <w:lsdException w:name="Colorful Grid Accent 3" w:semiHidden="0" w:uiPriority="73" w:unhideWhenUsed="0"/>
+    <w:lsdException w:name="Light Shading Accent 4" w:semiHidden="0" w:uiPriority="60" w:unhideWhenUsed="0"/>
+    <w:lsdException w:name="Light List Accent 4" w:semiHidden="0" w:uiPriority="61" w:unhideWhenUsed="0"/>
+    <w:lsdException w:name="Light Grid Accent 4" w:semiHidden="0" w:uiPriority="62" w:unhideWhenUsed="0"/>
+    <w:lsdException w:name="Medium Shading 1 Accent 4" w:semiHidden="0" w:uiPriority="63" w:unhideWhenUsed="0"/>
+    <w:lsdException w:name="Medium Shading 2 Accent 4" w:semiHidden="0" w:uiPriority="64" w:unhideWhenUsed="0"/>
+    <w:lsdException w:name="Medium List 1 Accent 4" w:semiHidden="0" w:uiPriority="65" w:unhideWhenUsed="0"/>
+    <w:lsdException w:name="Medium List 2 Accent 4" w:semiHidden="0" w:uiPriority="66" w:unhideWhenUsed="0"/>
+    <w:lsdException w:name="Medium Grid 1 Accent 4" w:semiHidden="0" w:uiPriority="67" w:unhideWhenUsed="0"/>
+    <w:lsdException w:name="Medium Grid 2 Accent 4" w:semiHidden="0" w:uiPriority="68" w:unhideWhenUsed="0"/>
+    <w:lsdException w:name="Medium Grid 3 Accent 4" w:semiHidden="0" w:uiPriority="69" w:unhideWhenUsed="0"/>
+    <w:lsdException w:name="Dark List Accent 4" w:semiHidden="0" w:uiPriority="70" w:unhideWhenUsed="0"/>
+    <w:lsdException w:name="Colorful Shading Accent 4" w:semiHidden="0" w:uiPriority="71" w:unhideWhenUsed="0"/>
+    <w:lsdException w:name="Colorful List Accent 4" w:semiHidden="0" w:uiPriority="72" w:unhideWhenUsed="0"/>
+    <w:lsdException w:name="Colorful Grid Accent 4" w:semiHidden="0" w:uiPriority="73" w:unhideWhenUsed="0"/>
+    <w:lsdException w:name="Light Shading Accent 5" w:semiHidden="0" w:uiPriority="60" w:unhideWhenUsed="0"/>
+    <w:lsdException w:name="Light List Accent 5" w:semiHidden="0" w:uiPriority="61" w:unhideWhenUsed="0"/>
+    <w:lsdException w:name="Light Grid Accent 5" w:semiHidden="0" w:uiPriority="62" w:unhideWhenUsed="0"/>
+    <w:lsdException w:name="Medium Shading 1 Accent 5" w:semiHidden="0" w:uiPriority="63" w:unhideWhenUsed="0"/>
+    <w:lsdException w:name="Medium Shading 2 Accent 5" w:semiHidden="0" w:uiPriority="64" w:unhideWhenUsed="0"/>
+    <w:lsdException w:name="Medium List 1 Accent 5" w:semiHidden="0" w:uiPriority="65" w:unhideWhenUsed="0"/>
+    <w:lsdException w:name="Medium List 2 Accent 5" w:semiHidden="0" w:uiPriority="66" w:unhideWhenUsed="0"/>
+    <w:lsdException w:name="Medium Grid 1 Accent 5" w:semiHidden="0" w:uiPriority="67" w:unhideWhenUsed="0"/>
+    <w:lsdException w:name="Medium Grid 2 Accent 5" w:semiHidden="0" w:uiPriority="68" w:unhideWhenUsed="0"/>
+    <w:lsdException w:name="Medium Grid 3 Accent 5" w:semiHidden="0" w:uiPriority="69" w:unhideWhenUsed="0"/>
+    <w:lsdException w:name="Dark List Accent 5" w:semiHidden="0" w:uiPriority="70" w:unhideWhenUsed="0"/>
+    <w:lsdException w:name="Colorful Shading Accent 5" w:semiHidden="0" w:uiPriority="71" w:unhideWhenUsed="0"/>
+    <w:lsdException w:name="Colorful List Accent 5" w:semiHidden="0" w:uiPriority="72" w:unhideWhenUsed="0"/>
+    <w:lsdException w:name="Colorful Grid Accent 5" w:semiHidden="0" w:uiPriority="73" w:unhideWhenUsed="0"/>
+    <w:lsdException w:name="Light Shading Accent 6" w:semiHidden="0" w:uiPriority="60" w:unhideWhenUsed="0"/>
+    <w:lsdException w:name="Light List Accent 6" w:semiHidden="0" w:uiPriority="61" w:unhideWhenUsed="0"/>
+    <w:lsdException w:name="Light Grid Accent 6" w:semiHidden="0" w:uiPriority="62" w:unhideWhenUsed="0"/>
+    <w:lsdException w:name="Medium Shading 1 Accent 6" w:semiHidden="0" w:uiPriority="63" w:unhideWhenUsed="0"/>
+    <w:lsdException w:name="Medium Shading 2 Accent 6" w:semiHidden="0" w:uiPriority="64" w:unhideWhenUsed="0"/>
+    <w:lsdException w:name="Medium List 1 Accent 6" w:semiHidden="0" w:uiPriority="65" w:unhideWhenUsed="0"/>
+    <w:lsdException w:name="Medium List 2 Accent 6" w:semiHidden="0" w:uiPriority="66" w:unhideWhenUsed="0"/>
+    <w:lsdException w:name="Medium Grid 1 Accent 6" w:semiHidden="0" w:uiPriority="67" w:unhideWhenUsed="0"/>
+    <w:lsdException w:name="Medium Grid 2 Accent 6" w:semiHidden="0" w:uiPriority="68" w:unhideWhenUsed="0"/>
+    <w:lsdException w:name="Medium Grid 3 Accent 6" w:semiHidden="0" w:uiPriority="69" w:unhideWhenUsed="0"/>
+    <w:lsdException w:name="Dark List Accent 6" w:semiHidden="0" w:uiPriority="70" w:unhideWhenUsed="0"/>
+    <w:lsdException w:name="Colorful Shading Accent 6" w:semiHidden="0" w:uiPriority="71" w:unhideWhenUsed="0"/>
+    <w:lsdException w:name="Colorful List Accent 6" w:semiHidden="0" w:uiPriority="72" w:unhideWhenUsed="0"/>
+    <w:lsdException w:name="Colorful Grid Accent 6" w:semiHidden="0" w:uiPriority="73" w:unhideWhenUsed="0"/>
+    <w:lsdException w:name="Subtle Emphasis" w:semiHidden="0" w:uiPriority="19" w:unhideWhenUsed="0" w:qFormat="1"/>
+    <w:lsdException w:name="Intense Emphasis" w:semiHidden="0" w:uiPriority="21" w:unhideWhenUsed="0" w:qFormat="1"/>
+    <w:lsdException w:name="Subtle Reference" w:semiHidden="0" w:uiPriority="31" w:unhideWhenUsed="0" w:qFormat="1"/>
+    <w:lsdException w:name="Intense Reference" w:semiHidden="0" w:uiPriority="32" w:unhideWhenUsed="0" w:qFormat="1"/>
+    <w:lsdException w:name="Book Title" w:semiHidden="0" w:uiPriority="33" w:unhideWhenUsed="0" w:qFormat="1"/>
+    <w:lsdException w:name="Bibliography" w:uiPriority="37"/>
+    <w:lsdException w:name="TOC Heading" w:uiPriority="39" w:qFormat="1"/>
+  </w:latentStyles>
+  <w:style w:type="paragraph" w:default="1" w:styleId="Normal">
+    <w:name w:val="Normal"/>
+    <w:qFormat/>
+  </w:style>
+  <w:style w:type="character" w:default="1" w:styleId="DefaultParagraphFont">
+    <w:name w:val="Default Paragraph Font"/>
+    <w:uiPriority w:val="1"/>
+    <w:semiHidden/>
+    <w:unhideWhenUsed/>
+  </w:style>
+  <w:style w:type="table" w:default="1" w:styleId="TableNormal">
+    <w:name w:val="Normal Table"/>
+    <w:uiPriority w:val="99"/>
+    <w:semiHidden/>
+    <w:unhideWhenUsed/>
+    <w:tblPr>
+      <w:tblInd w:w="0" w:type="dxa"/>
+      <w:tblCellMar>
+        <w:top w:w="0" w:type="dxa"/>
+        <w:left w:w="108" w:type="dxa"/>
+        <w:bottom w:w="0" w:type="dxa"/>
+        <w:right w:w="108" w:type="dxa"/>
+      </w:tblCellMar>
+    </w:tblPr>
+  </w:style>
+  <w:style w:type="numbering" w:default="1" w:styleId="NoList">
+    <w:name w:val="No List"/>
+    <w:uiPriority w:val="99"/>
+    <w:semiHidden/>
+    <w:unhideWhenUsed/>
+  </w:style>
+</w:styles>
+</file>
+
 <file path=word/glossary/webSettings.xml><?xml version="1.0" encoding="utf-8"?>
-<w:webSettings xmlns:r="http://schemas.openxmlformats.org/officeDocument/2006/relationships" xmlns:w="http://schemas.openxmlformats.org/wordprocessingml/2006/main">
+<w:webSettings xmlns:mc="http://schemas.openxmlformats.org/markup-compatibility/2006" xmlns:r="http://schemas.openxmlformats.org/officeDocument/2006/relationships" xmlns:w="http://schemas.openxmlformats.org/wordprocessingml/2006/main" xmlns:w14="http://schemas.microsoft.com/office/word/2010/wordml" mc:Ignorable="w14">
   <w:optimizeForBrowser/>
 </w:webSettings>
 </file>
@@ -1913,7 +3809,7 @@
 </file>
 
 <file path=customXml/itemProps2.xml><?xml version="1.0" encoding="utf-8"?>
-<ds:datastoreItem xmlns:ds="http://schemas.openxmlformats.org/officeDocument/2006/customXml" ds:itemID="{8ED08846-7F46-40A7-8F88-7AF2E66890B0}">
+<ds:datastoreItem xmlns:ds="http://schemas.openxmlformats.org/officeDocument/2006/customXml" ds:itemID="{EC3FECC4-234B-4962-BBFF-040283AA1E58}">
   <ds:schemaRefs>
     <ds:schemaRef ds:uri="http://schemas.openxmlformats.org/officeDocument/2006/bibliography"/>
   </ds:schemaRefs>

</xml_diff>